<commit_message>
PNE2SAC version 2 with optimizer algorithms
Version 2 has an optimization algorithm to find and correct non-optimal clickpoints that result in spikes and distortions in the velocity domain that fall outside the normal passband of the channel. Also includes updated time processing and support for importing of a click file.
</commit_message>
<xml_diff>
--- a/PNE2SAC/PNE2SAC_user_manual.docx
+++ b/PNE2SAC/PNE2SAC_user_manual.docx
@@ -1,6 +1,6 @@
 
 <file path=word/document.xml><?xml version="1.0" encoding="utf-8"?>
-<w:document xmlns:wpc="http://schemas.microsoft.com/office/word/2010/wordprocessingCanvas" xmlns:cx="http://schemas.microsoft.com/office/drawing/2014/chartex" xmlns:cx1="http://schemas.microsoft.com/office/drawing/2015/9/8/chartex" xmlns:cx2="http://schemas.microsoft.com/office/drawing/2015/10/21/chartex" xmlns:cx3="http://schemas.microsoft.com/office/drawing/2016/5/9/chartex" xmlns:cx4="http://schemas.microsoft.com/office/drawing/2016/5/10/chartex" xmlns:cx5="http://schemas.microsoft.com/office/drawing/2016/5/11/chartex" xmlns:cx6="http://schemas.microsoft.com/office/drawing/2016/5/12/chartex" xmlns:cx7="http://schemas.microsoft.com/office/drawing/2016/5/13/chartex" xmlns:cx8="http://schemas.microsoft.com/office/drawing/2016/5/14/chartex" xmlns:mc="http://schemas.openxmlformats.org/markup-compatibility/2006" xmlns:aink="http://schemas.microsoft.com/office/drawing/2016/ink" xmlns:am3d="http://schemas.microsoft.com/office/drawing/2017/model3d" xmlns:o="urn:schemas-microsoft-com:office:office" xmlns:r="http://schemas.openxmlformats.org/officeDocument/2006/relationships" xmlns:m="http://schemas.openxmlformats.org/officeDocument/2006/math" xmlns:v="urn:schemas-microsoft-com:vml" xmlns:wp14="http://schemas.microsoft.com/office/word/2010/wordprocessingDrawing" xmlns:wp="http://schemas.openxmlformats.org/drawingml/2006/wordprocessingDrawing" xmlns:w10="urn:schemas-microsoft-com:office:word" xmlns:w="http://schemas.openxmlformats.org/wordprocessingml/2006/main" xmlns:w14="http://schemas.microsoft.com/office/word/2010/wordml" xmlns:w15="http://schemas.microsoft.com/office/word/2012/wordml" xmlns:w16cid="http://schemas.microsoft.com/office/word/2016/wordml/cid" xmlns:w16se="http://schemas.microsoft.com/office/word/2015/wordml/symex" xmlns:wpg="http://schemas.microsoft.com/office/word/2010/wordprocessingGroup" xmlns:wpi="http://schemas.microsoft.com/office/word/2010/wordprocessingInk" xmlns:wne="http://schemas.microsoft.com/office/word/2006/wordml" xmlns:wps="http://schemas.microsoft.com/office/word/2010/wordprocessingShape" mc:Ignorable="w14 w15 w16se w16cid wp14">
+<w:document xmlns:wpc="http://schemas.microsoft.com/office/word/2010/wordprocessingCanvas" xmlns:cx="http://schemas.microsoft.com/office/drawing/2014/chartex" xmlns:cx1="http://schemas.microsoft.com/office/drawing/2015/9/8/chartex" xmlns:cx2="http://schemas.microsoft.com/office/drawing/2015/10/21/chartex" xmlns:cx3="http://schemas.microsoft.com/office/drawing/2016/5/9/chartex" xmlns:cx4="http://schemas.microsoft.com/office/drawing/2016/5/10/chartex" xmlns:cx5="http://schemas.microsoft.com/office/drawing/2016/5/11/chartex" xmlns:cx6="http://schemas.microsoft.com/office/drawing/2016/5/12/chartex" xmlns:cx7="http://schemas.microsoft.com/office/drawing/2016/5/13/chartex" xmlns:cx8="http://schemas.microsoft.com/office/drawing/2016/5/14/chartex" xmlns:mc="http://schemas.openxmlformats.org/markup-compatibility/2006" xmlns:aink="http://schemas.microsoft.com/office/drawing/2016/ink" xmlns:am3d="http://schemas.microsoft.com/office/drawing/2017/model3d" xmlns:o="urn:schemas-microsoft-com:office:office" xmlns:r="http://schemas.openxmlformats.org/officeDocument/2006/relationships" xmlns:m="http://schemas.openxmlformats.org/officeDocument/2006/math" xmlns:v="urn:schemas-microsoft-com:vml" xmlns:wp14="http://schemas.microsoft.com/office/word/2010/wordprocessingDrawing" xmlns:wp="http://schemas.openxmlformats.org/drawingml/2006/wordprocessingDrawing" xmlns:w10="urn:schemas-microsoft-com:office:word" xmlns:w="http://schemas.openxmlformats.org/wordprocessingml/2006/main" xmlns:w14="http://schemas.microsoft.com/office/word/2010/wordml" xmlns:w15="http://schemas.microsoft.com/office/word/2012/wordml" xmlns:w16cex="http://schemas.microsoft.com/office/word/2018/wordml/cex" xmlns:w16cid="http://schemas.microsoft.com/office/word/2016/wordml/cid" xmlns:w16="http://schemas.microsoft.com/office/word/2018/wordml" xmlns:w16sdtdh="http://schemas.microsoft.com/office/word/2020/wordml/sdtdatahash" xmlns:w16se="http://schemas.microsoft.com/office/word/2015/wordml/symex" xmlns:wpg="http://schemas.microsoft.com/office/word/2010/wordprocessingGroup" xmlns:wpi="http://schemas.microsoft.com/office/word/2010/wordprocessingInk" xmlns:wne="http://schemas.microsoft.com/office/word/2006/wordml" xmlns:wps="http://schemas.microsoft.com/office/word/2010/wordprocessingShape" mc:Ignorable="w14 w15 w16se w16cid w16 w16cex w16sdtdh wp14">
   <w:body>
     <w:p>
       <w:r>
@@ -345,7 +345,15 @@
     </w:p>
     <w:p>
       <w:r>
-        <w:t>This document describes how to find the software on GITHUB, how to set up the software on your work station, how to prepare the input file for a typical three-channel station, and how to run the software in order to get a graph and a pole-zero output</w:t>
+        <w:t xml:space="preserve">This document describes how to find the software on GITHUB, how to set up the software on your </w:t>
+      </w:r>
+      <w:proofErr w:type="gramStart"/>
+      <w:r>
+        <w:t>work station</w:t>
+      </w:r>
+      <w:proofErr w:type="gramEnd"/>
+      <w:r>
+        <w:t>, how to prepare the input file for a typical three-channel station, and how to run the software in order to get a graph and a pole-zero output</w:t>
       </w:r>
       <w:r>
         <w:t xml:space="preserve">. </w:t>
@@ -1115,10 +1123,7 @@
               <w:tab w:val="right" w:leader="dot" w:pos="9350"/>
             </w:tabs>
             <w:rPr>
-              <w:rFonts w:asciiTheme="minorHAnsi" w:eastAsiaTheme="minorEastAsia" w:hAnsiTheme="minorHAnsi" w:cstheme="minorBidi"/>
               <w:noProof/>
-              <w:sz w:val="22"/>
-              <w:szCs w:val="22"/>
             </w:rPr>
           </w:pPr>
           <w:hyperlink w:anchor="_Toc32563522" w:history="1">
@@ -1313,7 +1318,23 @@
         <w:t>workstation</w:t>
       </w:r>
       <w:r>
-        <w:t xml:space="preserve"> is set up with Anaconda2 . Anaconda is an entire suite of open source scientific software such as signal analysis modules, along with Python.  Once installed, a development environment is created and activated. Then, the Obspy seismic analysis package is installed. Once these steps are complete, </w:t>
+        <w:t xml:space="preserve"> is set up with Anaconda</w:t>
+      </w:r>
+      <w:proofErr w:type="gramStart"/>
+      <w:r>
+        <w:t>2 .</w:t>
+      </w:r>
+      <w:proofErr w:type="gramEnd"/>
+      <w:r>
+        <w:t xml:space="preserve"> Anaconda is an entire suite of </w:t>
+      </w:r>
+      <w:proofErr w:type="gramStart"/>
+      <w:r>
+        <w:t>open source</w:t>
+      </w:r>
+      <w:proofErr w:type="gramEnd"/>
+      <w:r>
+        <w:t xml:space="preserve"> scientific software such as signal analysis modules, along with Python.  Once installed, a development environment is created and activated. Then, the Obspy seismic analysis package is installed. Once these steps are complete, </w:t>
       </w:r>
       <w:r>
         <w:t>PNE2SAC</w:t>
@@ -1379,8 +1400,13 @@
         <w:t>“Seismic Lab Operating Handbook”</w:t>
       </w:r>
       <w:r>
-        <w:t>, that is available from the MSU Geotectonics laboratory. You can also refer to the following links for how to install the software onto your computer. Please be aware that MSU Python scripts are adapting to Python 3.7</w:t>
-      </w:r>
+        <w:t xml:space="preserve">, that is available from the MSU Geotectonics laboratory. You can also refer to the following links for how to install the software onto your computer. Please be aware that MSU Python scripts are adapting to Python </w:t>
+      </w:r>
+      <w:proofErr w:type="gramStart"/>
+      <w:r>
+        <w:t>3.7</w:t>
+      </w:r>
+      <w:proofErr w:type="gramEnd"/>
     </w:p>
     <w:p>
       <w:hyperlink r:id="rId10" w:history="1">
@@ -1420,8 +1446,13 @@
         <w:t xml:space="preserve"> </w:t>
       </w:r>
       <w:r>
-        <w:t>conda update –all</w:t>
-      </w:r>
+        <w:t>conda update –</w:t>
+      </w:r>
+      <w:proofErr w:type="gramStart"/>
+      <w:r>
+        <w:t>all</w:t>
+      </w:r>
+      <w:proofErr w:type="gramEnd"/>
     </w:p>
     <w:p>
       <w:hyperlink r:id="rId11" w:history="1">
@@ -1448,7 +1479,15 @@
     </w:p>
     <w:p>
       <w:r>
-        <w:t xml:space="preserve">Click on the following link for tips on how to install Obspy, once you have successfully installed and updated Anaconda. </w:t>
+        <w:t xml:space="preserve">Click on the following link for tips on how to install </w:t>
+      </w:r>
+      <w:proofErr w:type="gramStart"/>
+      <w:r>
+        <w:t>Obspy, once</w:t>
+      </w:r>
+      <w:proofErr w:type="gramEnd"/>
+      <w:r>
+        <w:t xml:space="preserve"> you have successfully installed and updated Anaconda. </w:t>
       </w:r>
     </w:p>
     <w:p>
@@ -1555,8 +1594,13 @@
         <w:t>PNE2SAC</w:t>
       </w:r>
       <w:r>
-        <w:t xml:space="preserve"> python script and inputs it into the python interpreter</w:t>
-      </w:r>
+        <w:t xml:space="preserve"> python script and inputs it into the python </w:t>
+      </w:r>
+      <w:proofErr w:type="gramStart"/>
+      <w:r>
+        <w:t>interpreter</w:t>
+      </w:r>
+      <w:proofErr w:type="gramEnd"/>
     </w:p>
     <w:p>
       <w:r>
@@ -1586,8 +1630,13 @@
         <w:t>all</w:t>
       </w:r>
       <w:r>
-        <w:t xml:space="preserve"> our calibration functions</w:t>
-      </w:r>
+        <w:t xml:space="preserve"> our calibration </w:t>
+      </w:r>
+      <w:proofErr w:type="gramStart"/>
+      <w:r>
+        <w:t>functions</w:t>
+      </w:r>
+      <w:proofErr w:type="gramEnd"/>
     </w:p>
     <w:p>
       <w:r>
@@ -1661,27 +1710,14 @@
       <w:r>
         <w:t xml:space="preserve">Figure </w:t>
       </w:r>
-      <w:r>
-        <w:fldChar w:fldCharType="begin"/>
-      </w:r>
-      <w:r>
-        <w:instrText xml:space="preserve"> SEQ Figure \* ARABIC </w:instrText>
-      </w:r>
-      <w:r>
-        <w:fldChar w:fldCharType="separate"/>
-      </w:r>
-      <w:r>
-        <w:rPr>
-          <w:noProof/>
-        </w:rPr>
-        <w:t>1</w:t>
-      </w:r>
-      <w:r>
-        <w:rPr>
-          <w:noProof/>
-        </w:rPr>
-        <w:fldChar w:fldCharType="end"/>
-      </w:r>
+      <w:fldSimple w:instr=" SEQ Figure \* ARABIC ">
+        <w:r>
+          <w:rPr>
+            <w:noProof/>
+          </w:rPr>
+          <w:t>1</w:t>
+        </w:r>
+      </w:fldSimple>
       <w:r>
         <w:t>: Creation of the Pyscripts folder and placement of the required files within that folder for operation of PNE2SAC</w:t>
       </w:r>
@@ -1728,7 +1764,15 @@
     </w:p>
     <w:p>
       <w:r>
-        <w:t xml:space="preserve">At this point, Anaconda is installed with Python 3.7 , you have created an Obspy environment, and installed Obspy. You have placed the three files within a folder called C:\Pyscripts. One last thing is to set up your user environment variables to include C:\Pyscripts in your user path. This will enable your computer to find </w:t>
+        <w:t xml:space="preserve">At this point, Anaconda is installed with Python </w:t>
+      </w:r>
+      <w:proofErr w:type="gramStart"/>
+      <w:r>
+        <w:t>3.7 ,</w:t>
+      </w:r>
+      <w:proofErr w:type="gramEnd"/>
+      <w:r>
+        <w:t xml:space="preserve"> you have created an Obspy environment, and installed Obspy. You have placed the three files within a folder called C:\Pyscripts. One last thing is to set up your user environment variables to include C:\Pyscripts in your user path. This will enable your computer to find </w:t>
       </w:r>
       <w:r>
         <w:t>PNE2SAC</w:t>
@@ -1815,27 +1859,14 @@
                             <w:r>
                               <w:t xml:space="preserve">Figure </w:t>
                             </w:r>
-                            <w:r>
-                              <w:fldChar w:fldCharType="begin"/>
-                            </w:r>
-                            <w:r>
-                              <w:instrText xml:space="preserve"> SEQ Figure \* ARABIC </w:instrText>
-                            </w:r>
-                            <w:r>
-                              <w:fldChar w:fldCharType="separate"/>
-                            </w:r>
-                            <w:r>
-                              <w:rPr>
-                                <w:noProof/>
-                              </w:rPr>
-                              <w:t>2</w:t>
-                            </w:r>
-                            <w:r>
-                              <w:rPr>
-                                <w:noProof/>
-                              </w:rPr>
-                              <w:fldChar w:fldCharType="end"/>
-                            </w:r>
+                            <w:fldSimple w:instr=" SEQ Figure \* ARABIC ">
+                              <w:r>
+                                <w:rPr>
+                                  <w:noProof/>
+                                </w:rPr>
+                                <w:t>2</w:t>
+                              </w:r>
+                            </w:fldSimple>
                             <w:r>
                               <w:t>: Searching for Edit the system environment variables from the run tab</w:t>
                             </w:r>
@@ -1875,27 +1906,14 @@
                       <w:r>
                         <w:t xml:space="preserve">Figure </w:t>
                       </w:r>
-                      <w:r>
-                        <w:fldChar w:fldCharType="begin"/>
-                      </w:r>
-                      <w:r>
-                        <w:instrText xml:space="preserve"> SEQ Figure \* ARABIC </w:instrText>
-                      </w:r>
-                      <w:r>
-                        <w:fldChar w:fldCharType="separate"/>
-                      </w:r>
-                      <w:r>
-                        <w:rPr>
-                          <w:noProof/>
-                        </w:rPr>
-                        <w:t>2</w:t>
-                      </w:r>
-                      <w:r>
-                        <w:rPr>
-                          <w:noProof/>
-                        </w:rPr>
-                        <w:fldChar w:fldCharType="end"/>
-                      </w:r>
+                      <w:fldSimple w:instr=" SEQ Figure \* ARABIC ">
+                        <w:r>
+                          <w:rPr>
+                            <w:noProof/>
+                          </w:rPr>
+                          <w:t>2</w:t>
+                        </w:r>
+                      </w:fldSimple>
                       <w:r>
                         <w:t>: Searching for Edit the system environment variables from the run tab</w:t>
                       </w:r>
@@ -2055,27 +2073,14 @@
                             <w:r>
                               <w:t xml:space="preserve">Figure </w:t>
                             </w:r>
-                            <w:r>
-                              <w:fldChar w:fldCharType="begin"/>
-                            </w:r>
-                            <w:r>
-                              <w:instrText xml:space="preserve"> SEQ Figure \* ARABIC </w:instrText>
-                            </w:r>
-                            <w:r>
-                              <w:fldChar w:fldCharType="separate"/>
-                            </w:r>
-                            <w:r>
-                              <w:rPr>
-                                <w:noProof/>
-                              </w:rPr>
-                              <w:t>3</w:t>
-                            </w:r>
-                            <w:r>
-                              <w:rPr>
-                                <w:noProof/>
-                              </w:rPr>
-                              <w:fldChar w:fldCharType="end"/>
-                            </w:r>
+                            <w:fldSimple w:instr=" SEQ Figure \* ARABIC ">
+                              <w:r>
+                                <w:rPr>
+                                  <w:noProof/>
+                                </w:rPr>
+                                <w:t>3</w:t>
+                              </w:r>
+                            </w:fldSimple>
                             <w:r>
                               <w:t xml:space="preserve">: Choosing the </w:t>
                             </w:r>
@@ -2117,27 +2122,14 @@
                       <w:r>
                         <w:t xml:space="preserve">Figure </w:t>
                       </w:r>
-                      <w:r>
-                        <w:fldChar w:fldCharType="begin"/>
-                      </w:r>
-                      <w:r>
-                        <w:instrText xml:space="preserve"> SEQ Figure \* ARABIC </w:instrText>
-                      </w:r>
-                      <w:r>
-                        <w:fldChar w:fldCharType="separate"/>
-                      </w:r>
-                      <w:r>
-                        <w:rPr>
-                          <w:noProof/>
-                        </w:rPr>
-                        <w:t>3</w:t>
-                      </w:r>
-                      <w:r>
-                        <w:rPr>
-                          <w:noProof/>
-                        </w:rPr>
-                        <w:fldChar w:fldCharType="end"/>
-                      </w:r>
+                      <w:fldSimple w:instr=" SEQ Figure \* ARABIC ">
+                        <w:r>
+                          <w:rPr>
+                            <w:noProof/>
+                          </w:rPr>
+                          <w:t>3</w:t>
+                        </w:r>
+                      </w:fldSimple>
                       <w:r>
                         <w:t xml:space="preserve">: Choosing the </w:t>
                       </w:r>
@@ -2288,27 +2280,14 @@
                             <w:r>
                               <w:t xml:space="preserve">Figure </w:t>
                             </w:r>
-                            <w:r>
-                              <w:fldChar w:fldCharType="begin"/>
-                            </w:r>
-                            <w:r>
-                              <w:instrText xml:space="preserve"> SEQ Figure \* ARABIC </w:instrText>
-                            </w:r>
-                            <w:r>
-                              <w:fldChar w:fldCharType="separate"/>
-                            </w:r>
-                            <w:r>
-                              <w:rPr>
-                                <w:noProof/>
-                              </w:rPr>
-                              <w:t>4</w:t>
-                            </w:r>
-                            <w:r>
-                              <w:rPr>
-                                <w:noProof/>
-                              </w:rPr>
-                              <w:fldChar w:fldCharType="end"/>
-                            </w:r>
+                            <w:fldSimple w:instr=" SEQ Figure \* ARABIC ">
+                              <w:r>
+                                <w:rPr>
+                                  <w:noProof/>
+                                </w:rPr>
+                                <w:t>4</w:t>
+                              </w:r>
+                            </w:fldSimple>
                             <w:r>
                               <w:t>: Adding c:\Pyscripts as a new path within the path environment variable</w:t>
                             </w:r>
@@ -2344,27 +2323,14 @@
                       <w:r>
                         <w:t xml:space="preserve">Figure </w:t>
                       </w:r>
-                      <w:r>
-                        <w:fldChar w:fldCharType="begin"/>
-                      </w:r>
-                      <w:r>
-                        <w:instrText xml:space="preserve"> SEQ Figure \* ARABIC </w:instrText>
-                      </w:r>
-                      <w:r>
-                        <w:fldChar w:fldCharType="separate"/>
-                      </w:r>
-                      <w:r>
-                        <w:rPr>
-                          <w:noProof/>
-                        </w:rPr>
-                        <w:t>4</w:t>
-                      </w:r>
-                      <w:r>
-                        <w:rPr>
-                          <w:noProof/>
-                        </w:rPr>
-                        <w:fldChar w:fldCharType="end"/>
-                      </w:r>
+                      <w:fldSimple w:instr=" SEQ Figure \* ARABIC ">
+                        <w:r>
+                          <w:rPr>
+                            <w:noProof/>
+                          </w:rPr>
+                          <w:t>4</w:t>
+                        </w:r>
+                      </w:fldSimple>
                       <w:r>
                         <w:t>: Adding c:\Pyscripts as a new path within the path environment variable</w:t>
                       </w:r>
@@ -2623,27 +2589,14 @@
       <w:r>
         <w:t xml:space="preserve">Figure </w:t>
       </w:r>
-      <w:r>
-        <w:fldChar w:fldCharType="begin"/>
-      </w:r>
-      <w:r>
-        <w:instrText xml:space="preserve"> SEQ Figure \* ARABIC </w:instrText>
-      </w:r>
-      <w:r>
-        <w:fldChar w:fldCharType="separate"/>
-      </w:r>
-      <w:r>
-        <w:rPr>
-          <w:noProof/>
-        </w:rPr>
-        <w:t>5</w:t>
-      </w:r>
-      <w:r>
-        <w:rPr>
-          <w:noProof/>
-        </w:rPr>
-        <w:fldChar w:fldCharType="end"/>
-      </w:r>
+      <w:fldSimple w:instr=" SEQ Figure \* ARABIC ">
+        <w:r>
+          <w:rPr>
+            <w:noProof/>
+          </w:rPr>
+          <w:t>5</w:t>
+        </w:r>
+      </w:fldSimple>
       <w:r>
         <w:t xml:space="preserve">: Customizing Wavetrack text output for maximum </w:t>
       </w:r>
@@ -2659,10 +2612,18 @@
         <w:t xml:space="preserve">Once the digitization is completed, </w:t>
       </w:r>
       <w:r>
-        <w:t>record the apparent start time of the digitization’s first sample, along with the magnification</w:t>
-      </w:r>
-      <w:r>
-        <w:t>(also known as crest factor)</w:t>
+        <w:t xml:space="preserve">record the apparent start time of the digitization’s first sample, along with the </w:t>
+      </w:r>
+      <w:proofErr w:type="gramStart"/>
+      <w:r>
+        <w:t>magnification</w:t>
+      </w:r>
+      <w:r>
+        <w:t>(</w:t>
+      </w:r>
+      <w:proofErr w:type="gramEnd"/>
+      <w:r>
+        <w:t>also known as crest factor)</w:t>
       </w:r>
       <w:r>
         <w:t xml:space="preserve"> that is listed as Vm on the paper record. Record the time </w:t>
@@ -2834,27 +2795,14 @@
                             <w:r>
                               <w:t xml:space="preserve">Figure </w:t>
                             </w:r>
-                            <w:r>
-                              <w:fldChar w:fldCharType="begin"/>
-                            </w:r>
-                            <w:r>
-                              <w:instrText xml:space="preserve"> SEQ Figure \* ARABIC </w:instrText>
-                            </w:r>
-                            <w:r>
-                              <w:fldChar w:fldCharType="separate"/>
-                            </w:r>
-                            <w:r>
-                              <w:rPr>
-                                <w:noProof/>
-                              </w:rPr>
-                              <w:t>6</w:t>
-                            </w:r>
-                            <w:r>
-                              <w:rPr>
-                                <w:noProof/>
-                              </w:rPr>
-                              <w:fldChar w:fldCharType="end"/>
-                            </w:r>
+                            <w:fldSimple w:instr=" SEQ Figure \* ARABIC ">
+                              <w:r>
+                                <w:rPr>
+                                  <w:noProof/>
+                                </w:rPr>
+                                <w:t>6</w:t>
+                              </w:r>
+                            </w:fldSimple>
                             <w:r>
                               <w:t xml:space="preserve">: An example of a Wavetrack digitization showing the time </w:t>
                             </w:r>
@@ -2902,27 +2850,14 @@
                       <w:r>
                         <w:t xml:space="preserve">Figure </w:t>
                       </w:r>
-                      <w:r>
-                        <w:fldChar w:fldCharType="begin"/>
-                      </w:r>
-                      <w:r>
-                        <w:instrText xml:space="preserve"> SEQ Figure \* ARABIC </w:instrText>
-                      </w:r>
-                      <w:r>
-                        <w:fldChar w:fldCharType="separate"/>
-                      </w:r>
-                      <w:r>
-                        <w:rPr>
-                          <w:noProof/>
-                        </w:rPr>
-                        <w:t>6</w:t>
-                      </w:r>
-                      <w:r>
-                        <w:rPr>
-                          <w:noProof/>
-                        </w:rPr>
-                        <w:fldChar w:fldCharType="end"/>
-                      </w:r>
+                      <w:fldSimple w:instr=" SEQ Figure \* ARABIC ">
+                        <w:r>
+                          <w:rPr>
+                            <w:noProof/>
+                          </w:rPr>
+                          <w:t>6</w:t>
+                        </w:r>
+                      </w:fldSimple>
                       <w:r>
                         <w:t xml:space="preserve">: An example of a Wavetrack digitization showing the time </w:t>
                       </w:r>
@@ -3066,15 +3001,28 @@
         <w:pStyle w:val="Heading4"/>
       </w:pPr>
       <w:r>
-        <w:t>Editing the text file to prepare it for PNE2SAC</w:t>
-      </w:r>
+        <w:t xml:space="preserve">Editing the text file to prepare it for </w:t>
+      </w:r>
+      <w:proofErr w:type="gramStart"/>
+      <w:r>
+        <w:t>PNE2SAC</w:t>
+      </w:r>
+      <w:proofErr w:type="gramEnd"/>
     </w:p>
     <w:p>
       <w:pPr>
         <w:spacing w:after="0"/>
       </w:pPr>
       <w:r>
-        <w:t xml:space="preserve">Once the Wavetrack digitization has been exported, the text file must be hand-edited in order to create the header. The header consists of eight </w:t>
+        <w:t xml:space="preserve">Once the Wavetrack digitization has been exported, the text file must be hand-edited </w:t>
+      </w:r>
+      <w:proofErr w:type="gramStart"/>
+      <w:r>
+        <w:t>in order to</w:t>
+      </w:r>
+      <w:proofErr w:type="gramEnd"/>
+      <w:r>
+        <w:t xml:space="preserve"> create the header. The header consists of eight </w:t>
       </w:r>
       <w:r>
         <w:t xml:space="preserve">sets of </w:t>
@@ -3186,7 +3134,23 @@
           <w:i/>
           <w:iCs/>
         </w:rPr>
-        <w:t>Channel_name(HHZ, HHN,or HHE)</w:t>
+        <w:t>Channel_</w:t>
+      </w:r>
+      <w:proofErr w:type="gramStart"/>
+      <w:r>
+        <w:rPr>
+          <w:i/>
+          <w:iCs/>
+        </w:rPr>
+        <w:t>name(</w:t>
+      </w:r>
+      <w:proofErr w:type="gramEnd"/>
+      <w:r>
+        <w:rPr>
+          <w:i/>
+          <w:iCs/>
+        </w:rPr>
+        <w:t>HHZ, HHN,or HHE)</w:t>
       </w:r>
     </w:p>
     <w:p>
@@ -3210,7 +3174,23 @@
           <w:i/>
           <w:iCs/>
         </w:rPr>
-        <w:t>Time of first sample in the form of: DD_MMM_YYYY_HH:MM:SS.000</w:t>
+        <w:t>Time of first sample in the form of: DD_MMM_YYYY_HH:</w:t>
+      </w:r>
+      <w:proofErr w:type="gramStart"/>
+      <w:r>
+        <w:rPr>
+          <w:i/>
+          <w:iCs/>
+        </w:rPr>
+        <w:t>MM:SS.</w:t>
+      </w:r>
+      <w:proofErr w:type="gramEnd"/>
+      <w:r>
+        <w:rPr>
+          <w:i/>
+          <w:iCs/>
+        </w:rPr>
+        <w:t>000</w:t>
       </w:r>
     </w:p>
     <w:p>
@@ -3234,7 +3214,23 @@
           <w:i/>
           <w:iCs/>
         </w:rPr>
-        <w:t>The beginning of waveform export: DD_MMM_YYYY_HH:MM:SS.000</w:t>
+        <w:t>The beginning of waveform export: DD_MMM_YYYY_HH:</w:t>
+      </w:r>
+      <w:proofErr w:type="gramStart"/>
+      <w:r>
+        <w:rPr>
+          <w:i/>
+          <w:iCs/>
+        </w:rPr>
+        <w:t>MM:SS.</w:t>
+      </w:r>
+      <w:proofErr w:type="gramEnd"/>
+      <w:r>
+        <w:rPr>
+          <w:i/>
+          <w:iCs/>
+        </w:rPr>
+        <w:t>000</w:t>
       </w:r>
     </w:p>
     <w:p>
@@ -3331,21 +3327,37 @@
           <w:i/>
           <w:iCs/>
         </w:rPr>
-        <w:t>Time c</w:t>
-      </w:r>
+        <w:t xml:space="preserve">Time </w:t>
+      </w:r>
+      <w:proofErr w:type="gramStart"/>
       <w:r>
         <w:rPr>
           <w:i/>
           <w:iCs/>
         </w:rPr>
-        <w:t>orrection</w:t>
+        <w:t>c</w:t>
       </w:r>
       <w:r>
         <w:rPr>
           <w:i/>
           <w:iCs/>
         </w:rPr>
-        <w:t>(in seconds)  from the seismogram describing the clock deviation from GMT</w:t>
+        <w:t>orrection</w:t>
+      </w:r>
+      <w:r>
+        <w:rPr>
+          <w:i/>
+          <w:iCs/>
+        </w:rPr>
+        <w:t>(</w:t>
+      </w:r>
+      <w:proofErr w:type="gramEnd"/>
+      <w:r>
+        <w:rPr>
+          <w:i/>
+          <w:iCs/>
+        </w:rPr>
+        <w:t>in seconds)  from the seismogram describing the clock deviation from GMT</w:t>
       </w:r>
     </w:p>
     <w:p>
@@ -3406,27 +3418,14 @@
                             <w:r>
                               <w:t xml:space="preserve">Figure </w:t>
                             </w:r>
-                            <w:r>
-                              <w:fldChar w:fldCharType="begin"/>
-                            </w:r>
-                            <w:r>
-                              <w:instrText xml:space="preserve"> SEQ Figure \* ARABIC </w:instrText>
-                            </w:r>
-                            <w:r>
-                              <w:fldChar w:fldCharType="separate"/>
-                            </w:r>
-                            <w:r>
-                              <w:rPr>
-                                <w:noProof/>
-                              </w:rPr>
-                              <w:t>7</w:t>
-                            </w:r>
-                            <w:r>
-                              <w:rPr>
-                                <w:noProof/>
-                              </w:rPr>
-                              <w:fldChar w:fldCharType="end"/>
-                            </w:r>
+                            <w:fldSimple w:instr=" SEQ Figure \* ARABIC ">
+                              <w:r>
+                                <w:rPr>
+                                  <w:noProof/>
+                                </w:rPr>
+                                <w:t>7</w:t>
+                              </w:r>
+                            </w:fldSimple>
                             <w:r>
                               <w:t>: Adding the PNE2SAC text header to the Wavetrack export file.</w:t>
                             </w:r>
@@ -3463,27 +3462,14 @@
                       <w:r>
                         <w:t xml:space="preserve">Figure </w:t>
                       </w:r>
-                      <w:r>
-                        <w:fldChar w:fldCharType="begin"/>
-                      </w:r>
-                      <w:r>
-                        <w:instrText xml:space="preserve"> SEQ Figure \* ARABIC </w:instrText>
-                      </w:r>
-                      <w:r>
-                        <w:fldChar w:fldCharType="separate"/>
-                      </w:r>
-                      <w:r>
-                        <w:rPr>
-                          <w:noProof/>
-                        </w:rPr>
-                        <w:t>7</w:t>
-                      </w:r>
-                      <w:r>
-                        <w:rPr>
-                          <w:noProof/>
-                        </w:rPr>
-                        <w:fldChar w:fldCharType="end"/>
-                      </w:r>
+                      <w:fldSimple w:instr=" SEQ Figure \* ARABIC ">
+                        <w:r>
+                          <w:rPr>
+                            <w:noProof/>
+                          </w:rPr>
+                          <w:t>7</w:t>
+                        </w:r>
+                      </w:fldSimple>
                       <w:r>
                         <w:t>: Adding the PNE2SAC text header to the Wavetrack export file.</w:t>
                       </w:r>
@@ -3689,27 +3675,14 @@
                             <w:r>
                               <w:t xml:space="preserve">Figure </w:t>
                             </w:r>
-                            <w:r>
-                              <w:fldChar w:fldCharType="begin"/>
-                            </w:r>
-                            <w:r>
-                              <w:instrText xml:space="preserve"> SEQ Figure \* ARABIC </w:instrText>
-                            </w:r>
-                            <w:r>
-                              <w:fldChar w:fldCharType="separate"/>
-                            </w:r>
-                            <w:r>
-                              <w:rPr>
-                                <w:noProof/>
-                              </w:rPr>
-                              <w:t>8</w:t>
-                            </w:r>
-                            <w:r>
-                              <w:rPr>
-                                <w:noProof/>
-                              </w:rPr>
-                              <w:fldChar w:fldCharType="end"/>
-                            </w:r>
+                            <w:fldSimple w:instr=" SEQ Figure \* ARABIC ">
+                              <w:r>
+                                <w:rPr>
+                                  <w:noProof/>
+                                </w:rPr>
+                                <w:t>8</w:t>
+                              </w:r>
+                            </w:fldSimple>
                             <w:r>
                               <w:t>: Opening the Anaconda Prompt from the start menu</w:t>
                             </w:r>
@@ -3745,27 +3718,14 @@
                       <w:r>
                         <w:t xml:space="preserve">Figure </w:t>
                       </w:r>
-                      <w:r>
-                        <w:fldChar w:fldCharType="begin"/>
-                      </w:r>
-                      <w:r>
-                        <w:instrText xml:space="preserve"> SEQ Figure \* ARABIC </w:instrText>
-                      </w:r>
-                      <w:r>
-                        <w:fldChar w:fldCharType="separate"/>
-                      </w:r>
-                      <w:r>
-                        <w:rPr>
-                          <w:noProof/>
-                        </w:rPr>
-                        <w:t>8</w:t>
-                      </w:r>
-                      <w:r>
-                        <w:rPr>
-                          <w:noProof/>
-                        </w:rPr>
-                        <w:fldChar w:fldCharType="end"/>
-                      </w:r>
+                      <w:fldSimple w:instr=" SEQ Figure \* ARABIC ">
+                        <w:r>
+                          <w:rPr>
+                            <w:noProof/>
+                          </w:rPr>
+                          <w:t>8</w:t>
+                        </w:r>
+                      </w:fldSimple>
                       <w:r>
                         <w:t>: Opening the Anaconda Prompt from the start menu</w:t>
                       </w:r>
@@ -3864,8 +3824,13 @@
     <w:p/>
     <w:p/>
     <w:p>
-      <w:r>
-        <w:t xml:space="preserve">In order to activate your </w:t>
+      <w:proofErr w:type="gramStart"/>
+      <w:r>
+        <w:t>In order to</w:t>
+      </w:r>
+      <w:proofErr w:type="gramEnd"/>
+      <w:r>
+        <w:t xml:space="preserve"> activate your </w:t>
       </w:r>
       <w:r>
         <w:t>Obspy</w:t>
@@ -3947,8 +3912,13 @@
         </w:rPr>
         <w:t>Activate obspy37</w:t>
       </w:r>
-      <w:r>
-        <w:t xml:space="preserve">   (or whatever your </w:t>
+      <w:proofErr w:type="gramStart"/>
+      <w:r>
+        <w:t xml:space="preserve">   (</w:t>
+      </w:r>
+      <w:proofErr w:type="gramEnd"/>
+      <w:r>
+        <w:t xml:space="preserve">or whatever your </w:t>
       </w:r>
       <w:r>
         <w:t>environment</w:t>
@@ -4011,27 +3981,14 @@
                             <w:r>
                               <w:t xml:space="preserve">Figure </w:t>
                             </w:r>
-                            <w:r>
-                              <w:fldChar w:fldCharType="begin"/>
-                            </w:r>
-                            <w:r>
-                              <w:instrText xml:space="preserve"> SEQ Figure \* ARABIC </w:instrText>
-                            </w:r>
-                            <w:r>
-                              <w:fldChar w:fldCharType="separate"/>
-                            </w:r>
-                            <w:r>
-                              <w:rPr>
-                                <w:noProof/>
-                              </w:rPr>
-                              <w:t>9</w:t>
-                            </w:r>
-                            <w:r>
-                              <w:rPr>
-                                <w:noProof/>
-                              </w:rPr>
-                              <w:fldChar w:fldCharType="end"/>
-                            </w:r>
+                            <w:fldSimple w:instr=" SEQ Figure \* ARABIC ">
+                              <w:r>
+                                <w:rPr>
+                                  <w:noProof/>
+                                </w:rPr>
+                                <w:t>9</w:t>
+                              </w:r>
+                            </w:fldSimple>
                             <w:r>
                               <w:t>: Example of how to find your active python environments, and how to activate one.</w:t>
                             </w:r>
@@ -4067,27 +4024,14 @@
                       <w:r>
                         <w:t xml:space="preserve">Figure </w:t>
                       </w:r>
-                      <w:r>
-                        <w:fldChar w:fldCharType="begin"/>
-                      </w:r>
-                      <w:r>
-                        <w:instrText xml:space="preserve"> SEQ Figure \* ARABIC </w:instrText>
-                      </w:r>
-                      <w:r>
-                        <w:fldChar w:fldCharType="separate"/>
-                      </w:r>
-                      <w:r>
-                        <w:rPr>
-                          <w:noProof/>
-                        </w:rPr>
-                        <w:t>9</w:t>
-                      </w:r>
-                      <w:r>
-                        <w:rPr>
-                          <w:noProof/>
-                        </w:rPr>
-                        <w:fldChar w:fldCharType="end"/>
-                      </w:r>
+                      <w:fldSimple w:instr=" SEQ Figure \* ARABIC ">
+                        <w:r>
+                          <w:rPr>
+                            <w:noProof/>
+                          </w:rPr>
+                          <w:t>9</w:t>
+                        </w:r>
+                      </w:fldSimple>
                       <w:r>
                         <w:t>: Example of how to find your active python environments, and how to activate one.</w:t>
                       </w:r>
@@ -4310,27 +4254,14 @@
                             <w:r>
                               <w:t xml:space="preserve">Figure </w:t>
                             </w:r>
-                            <w:r>
-                              <w:fldChar w:fldCharType="begin"/>
-                            </w:r>
-                            <w:r>
-                              <w:instrText xml:space="preserve"> SEQ Figure \* ARABIC </w:instrText>
-                            </w:r>
-                            <w:r>
-                              <w:fldChar w:fldCharType="separate"/>
-                            </w:r>
-                            <w:r>
-                              <w:rPr>
-                                <w:noProof/>
-                              </w:rPr>
-                              <w:t>10</w:t>
-                            </w:r>
-                            <w:r>
-                              <w:rPr>
-                                <w:noProof/>
-                              </w:rPr>
-                              <w:fldChar w:fldCharType="end"/>
-                            </w:r>
+                            <w:fldSimple w:instr=" SEQ Figure \* ARABIC ">
+                              <w:r>
+                                <w:rPr>
+                                  <w:noProof/>
+                                </w:rPr>
+                                <w:t>10</w:t>
+                              </w:r>
+                            </w:fldSimple>
                             <w:r>
                               <w:t>: Example on how to change directories from the Anaconda prompt</w:t>
                             </w:r>
@@ -4367,27 +4298,14 @@
                       <w:r>
                         <w:t xml:space="preserve">Figure </w:t>
                       </w:r>
-                      <w:r>
-                        <w:fldChar w:fldCharType="begin"/>
-                      </w:r>
-                      <w:r>
-                        <w:instrText xml:space="preserve"> SEQ Figure \* ARABIC </w:instrText>
-                      </w:r>
-                      <w:r>
-                        <w:fldChar w:fldCharType="separate"/>
-                      </w:r>
-                      <w:r>
-                        <w:rPr>
-                          <w:noProof/>
-                        </w:rPr>
-                        <w:t>10</w:t>
-                      </w:r>
-                      <w:r>
-                        <w:rPr>
-                          <w:noProof/>
-                        </w:rPr>
-                        <w:fldChar w:fldCharType="end"/>
-                      </w:r>
+                      <w:fldSimple w:instr=" SEQ Figure \* ARABIC ">
+                        <w:r>
+                          <w:rPr>
+                            <w:noProof/>
+                          </w:rPr>
+                          <w:t>10</w:t>
+                        </w:r>
+                      </w:fldSimple>
                       <w:r>
                         <w:t>: Example on how to change directories from the Anaconda prompt</w:t>
                       </w:r>
@@ -4455,10 +4373,18 @@
         </w:drawing>
       </w:r>
       <w:r>
-        <w:t>The command for this is “cd” to change directories</w:t>
-      </w:r>
-      <w:r>
-        <w:t>(Figure 10)</w:t>
+        <w:t xml:space="preserve">The command for this is “cd” to change </w:t>
+      </w:r>
+      <w:proofErr w:type="gramStart"/>
+      <w:r>
+        <w:t>directories</w:t>
+      </w:r>
+      <w:r>
+        <w:t>(</w:t>
+      </w:r>
+      <w:proofErr w:type="gramEnd"/>
+      <w:r>
+        <w:t>Figure 10)</w:t>
       </w:r>
       <w:r>
         <w:t>.</w:t>
@@ -4531,27 +4457,14 @@
                             <w:r>
                               <w:t xml:space="preserve">Figure </w:t>
                             </w:r>
-                            <w:r>
-                              <w:fldChar w:fldCharType="begin"/>
-                            </w:r>
-                            <w:r>
-                              <w:instrText xml:space="preserve"> SEQ Figure \* ARABIC </w:instrText>
-                            </w:r>
-                            <w:r>
-                              <w:fldChar w:fldCharType="separate"/>
-                            </w:r>
-                            <w:r>
-                              <w:rPr>
-                                <w:noProof/>
-                              </w:rPr>
-                              <w:t>11</w:t>
-                            </w:r>
-                            <w:r>
-                              <w:rPr>
-                                <w:noProof/>
-                              </w:rPr>
-                              <w:fldChar w:fldCharType="end"/>
-                            </w:r>
+                            <w:fldSimple w:instr=" SEQ Figure \* ARABIC ">
+                              <w:r>
+                                <w:rPr>
+                                  <w:noProof/>
+                                </w:rPr>
+                                <w:t>11</w:t>
+                              </w:r>
+                            </w:fldSimple>
                             <w:r>
                               <w:t>: Example of launching PNE2SAC with a local copy of the Wavetrack export file</w:t>
                             </w:r>
@@ -4588,27 +4501,14 @@
                       <w:r>
                         <w:t xml:space="preserve">Figure </w:t>
                       </w:r>
-                      <w:r>
-                        <w:fldChar w:fldCharType="begin"/>
-                      </w:r>
-                      <w:r>
-                        <w:instrText xml:space="preserve"> SEQ Figure \* ARABIC </w:instrText>
-                      </w:r>
-                      <w:r>
-                        <w:fldChar w:fldCharType="separate"/>
-                      </w:r>
-                      <w:r>
-                        <w:rPr>
-                          <w:noProof/>
-                        </w:rPr>
-                        <w:t>11</w:t>
-                      </w:r>
-                      <w:r>
-                        <w:rPr>
-                          <w:noProof/>
-                        </w:rPr>
-                        <w:fldChar w:fldCharType="end"/>
-                      </w:r>
+                      <w:fldSimple w:instr=" SEQ Figure \* ARABIC ">
+                        <w:r>
+                          <w:rPr>
+                            <w:noProof/>
+                          </w:rPr>
+                          <w:t>11</w:t>
+                        </w:r>
+                      </w:fldSimple>
                       <w:r>
                         <w:t>: Example of launching PNE2SAC with a local copy of the Wavetrack export file</w:t>
                       </w:r>
@@ -4762,27 +4662,14 @@
                             <w:r>
                               <w:t xml:space="preserve">Figure </w:t>
                             </w:r>
-                            <w:r>
-                              <w:fldChar w:fldCharType="begin"/>
-                            </w:r>
-                            <w:r>
-                              <w:instrText xml:space="preserve"> SEQ Figure \* ARABIC </w:instrText>
-                            </w:r>
-                            <w:r>
-                              <w:fldChar w:fldCharType="separate"/>
-                            </w:r>
-                            <w:r>
-                              <w:rPr>
-                                <w:noProof/>
-                              </w:rPr>
-                              <w:t>12</w:t>
-                            </w:r>
-                            <w:r>
-                              <w:rPr>
-                                <w:noProof/>
-                              </w:rPr>
-                              <w:fldChar w:fldCharType="end"/>
-                            </w:r>
+                            <w:fldSimple w:instr=" SEQ Figure \* ARABIC ">
+                              <w:r>
+                                <w:rPr>
+                                  <w:noProof/>
+                                </w:rPr>
+                                <w:t>12</w:t>
+                              </w:r>
+                            </w:fldSimple>
                             <w:r>
                               <w:t>: Example of clicking on a file name in explorer and dragging it into the Anaconda prompt</w:t>
                             </w:r>
@@ -4824,27 +4711,14 @@
                       <w:r>
                         <w:t xml:space="preserve">Figure </w:t>
                       </w:r>
-                      <w:r>
-                        <w:fldChar w:fldCharType="begin"/>
-                      </w:r>
-                      <w:r>
-                        <w:instrText xml:space="preserve"> SEQ Figure \* ARABIC </w:instrText>
-                      </w:r>
-                      <w:r>
-                        <w:fldChar w:fldCharType="separate"/>
-                      </w:r>
-                      <w:r>
-                        <w:rPr>
-                          <w:noProof/>
-                        </w:rPr>
-                        <w:t>12</w:t>
-                      </w:r>
-                      <w:r>
-                        <w:rPr>
-                          <w:noProof/>
-                        </w:rPr>
-                        <w:fldChar w:fldCharType="end"/>
-                      </w:r>
+                      <w:fldSimple w:instr=" SEQ Figure \* ARABIC ">
+                        <w:r>
+                          <w:rPr>
+                            <w:noProof/>
+                          </w:rPr>
+                          <w:t>12</w:t>
+                        </w:r>
+                      </w:fldSimple>
                       <w:r>
                         <w:t>: Example of clicking on a file name in explorer and dragging it into the Anaconda prompt</w:t>
                       </w:r>
@@ -4978,7 +4852,15 @@
         <w:t>Wavetrack</w:t>
       </w:r>
       <w:r>
-        <w:t xml:space="preserve"> output in order to recover the original operator “click points”.</w:t>
+        <w:t xml:space="preserve"> output </w:t>
+      </w:r>
+      <w:proofErr w:type="gramStart"/>
+      <w:r>
+        <w:t>in order to</w:t>
+      </w:r>
+      <w:proofErr w:type="gramEnd"/>
+      <w:r>
+        <w:t xml:space="preserve"> recover the original operator “click points”.</w:t>
       </w:r>
       <w:r>
         <w:t xml:space="preserve"> Once recovered, PNE2SAC will then use a PChip interpolation algorithm to synthesize the seismogram waveform with a sample rate that matches the original Wavetrack export sample rate. PNE2SAC will then save the file to the original folder in both SAC and Miniseed format.</w:t>
@@ -5063,27 +4945,14 @@
                             <w:r>
                               <w:t xml:space="preserve">Figure </w:t>
                             </w:r>
-                            <w:r>
-                              <w:fldChar w:fldCharType="begin"/>
-                            </w:r>
-                            <w:r>
-                              <w:instrText xml:space="preserve"> SEQ Figure \* ARABIC </w:instrText>
-                            </w:r>
-                            <w:r>
-                              <w:fldChar w:fldCharType="separate"/>
-                            </w:r>
-                            <w:r>
-                              <w:rPr>
-                                <w:noProof/>
-                              </w:rPr>
-                              <w:t>13</w:t>
-                            </w:r>
-                            <w:r>
-                              <w:rPr>
-                                <w:noProof/>
-                              </w:rPr>
-                              <w:fldChar w:fldCharType="end"/>
-                            </w:r>
+                            <w:fldSimple w:instr=" SEQ Figure \* ARABIC ">
+                              <w:r>
+                                <w:rPr>
+                                  <w:noProof/>
+                                </w:rPr>
+                                <w:t>13</w:t>
+                              </w:r>
+                            </w:fldSimple>
                             <w:r>
                               <w:t xml:space="preserve">: Plot of </w:t>
                             </w:r>
@@ -5131,27 +5000,14 @@
                       <w:r>
                         <w:t xml:space="preserve">Figure </w:t>
                       </w:r>
-                      <w:r>
-                        <w:fldChar w:fldCharType="begin"/>
-                      </w:r>
-                      <w:r>
-                        <w:instrText xml:space="preserve"> SEQ Figure \* ARABIC </w:instrText>
-                      </w:r>
-                      <w:r>
-                        <w:fldChar w:fldCharType="separate"/>
-                      </w:r>
-                      <w:r>
-                        <w:rPr>
-                          <w:noProof/>
-                        </w:rPr>
-                        <w:t>13</w:t>
-                      </w:r>
-                      <w:r>
-                        <w:rPr>
-                          <w:noProof/>
-                        </w:rPr>
-                        <w:fldChar w:fldCharType="end"/>
-                      </w:r>
+                      <w:fldSimple w:instr=" SEQ Figure \* ARABIC ">
+                        <w:r>
+                          <w:rPr>
+                            <w:noProof/>
+                          </w:rPr>
+                          <w:t>13</w:t>
+                        </w:r>
+                      </w:fldSimple>
                       <w:r>
                         <w:t xml:space="preserve">: Plot of </w:t>
                       </w:r>
@@ -5237,7 +5093,15 @@
         <w:t xml:space="preserve"> (Figure 13)</w:t>
       </w:r>
       <w:r>
-        <w:t>. Unfortunately, Wavetrack does not have the option of sending an output consisting of only these points. Instead, the Wavetrack output file consists of a series of linearly interpolated line segments that are then ‘digitized’ to the selected sample rate. This means that sometimes the click point falls in-between two of the linearly interpolated sample points. It also means that large changes in slope can occur</w:t>
+        <w:t xml:space="preserve">. Unfortunately, Wavetrack does not have the option of sending an output consisting of only these points. Instead, the Wavetrack output file consists of a series of linearly interpolated line segments that are then ‘digitized’ to the selected sample rate. This means that sometimes the click </w:t>
+      </w:r>
+      <w:proofErr w:type="gramStart"/>
+      <w:r>
+        <w:t>point</w:t>
+      </w:r>
+      <w:proofErr w:type="gramEnd"/>
+      <w:r>
+        <w:t xml:space="preserve"> falls in-between two of the linearly interpolated sample points. It also means that large changes in slope can occur</w:t>
       </w:r>
       <w:r>
         <w:t xml:space="preserve"> at the click point</w:t>
@@ -5252,7 +5116,15 @@
         <w:t>derivative and</w:t>
       </w:r>
       <w:r>
-        <w:t xml:space="preserve"> creates huge signal distortions when viewing the seismogram in the frequency domain. Therefore, PNE2SAC first analyzes the waveform, looks for slope changes, and calculates the intersection of the slopes in order to recover the original click point. The resulting list of click points are then used for generating a more realistic waveform using a PCHIP interpolation algorithm.</w:t>
+        <w:t xml:space="preserve"> creates huge signal distortions when viewing the seismogram in the frequency domain. Therefore, PNE2SAC first analyzes the waveform, looks for slope changes, and calculates the intersection of the slopes </w:t>
+      </w:r>
+      <w:proofErr w:type="gramStart"/>
+      <w:r>
+        <w:t>in order to</w:t>
+      </w:r>
+      <w:proofErr w:type="gramEnd"/>
+      <w:r>
+        <w:t xml:space="preserve"> recover the original click point. The resulting list of click points are then used for generating a more realistic waveform using a PCHIP interpolation algorithm.</w:t>
       </w:r>
     </w:p>
     <w:p/>
@@ -5346,27 +5218,14 @@
                             <w:r>
                               <w:t xml:space="preserve">Figure </w:t>
                             </w:r>
-                            <w:r>
-                              <w:fldChar w:fldCharType="begin"/>
-                            </w:r>
-                            <w:r>
-                              <w:instrText xml:space="preserve"> SEQ Figure \* ARABIC </w:instrText>
-                            </w:r>
-                            <w:r>
-                              <w:fldChar w:fldCharType="separate"/>
-                            </w:r>
-                            <w:r>
-                              <w:rPr>
-                                <w:noProof/>
-                              </w:rPr>
-                              <w:t>14</w:t>
-                            </w:r>
-                            <w:r>
-                              <w:rPr>
-                                <w:noProof/>
-                              </w:rPr>
-                              <w:fldChar w:fldCharType="end"/>
-                            </w:r>
+                            <w:fldSimple w:instr=" SEQ Figure \* ARABIC ">
+                              <w:r>
+                                <w:rPr>
+                                  <w:noProof/>
+                                </w:rPr>
+                                <w:t>14</w:t>
+                              </w:r>
+                            </w:fldSimple>
                             <w:r>
                               <w:t>: Discontinuity in Wavetrack output (blue dots). PNE2SAC will "distort" the output waveform to avoid crashing (</w:t>
                             </w:r>
@@ -5408,27 +5267,14 @@
                       <w:r>
                         <w:t xml:space="preserve">Figure </w:t>
                       </w:r>
-                      <w:r>
-                        <w:fldChar w:fldCharType="begin"/>
-                      </w:r>
-                      <w:r>
-                        <w:instrText xml:space="preserve"> SEQ Figure \* ARABIC </w:instrText>
-                      </w:r>
-                      <w:r>
-                        <w:fldChar w:fldCharType="separate"/>
-                      </w:r>
-                      <w:r>
-                        <w:rPr>
-                          <w:noProof/>
-                        </w:rPr>
-                        <w:t>14</w:t>
-                      </w:r>
-                      <w:r>
-                        <w:rPr>
-                          <w:noProof/>
-                        </w:rPr>
-                        <w:fldChar w:fldCharType="end"/>
-                      </w:r>
+                      <w:fldSimple w:instr=" SEQ Figure \* ARABIC ">
+                        <w:r>
+                          <w:rPr>
+                            <w:noProof/>
+                          </w:rPr>
+                          <w:t>14</w:t>
+                        </w:r>
+                      </w:fldSimple>
                       <w:r>
                         <w:t>: Discontinuity in Wavetrack output (blue dots). PNE2SAC will "distort" the output waveform to avoid crashing (</w:t>
                       </w:r>
@@ -5519,10 +5365,18 @@
         </w:drawing>
       </w:r>
       <w:r>
-        <w:t>One caveat of the PCHIP algorithm is that the click points must be continuous and increasing in time. Therefore, the data that generates the click points must be free of discontinuities</w:t>
-      </w:r>
-      <w:r>
-        <w:t>(Figure 14)</w:t>
+        <w:t xml:space="preserve">One caveat of the PCHIP algorithm is that the click points must be continuous and increasing in time. Therefore, the data that generates the click points must be free of </w:t>
+      </w:r>
+      <w:proofErr w:type="gramStart"/>
+      <w:r>
+        <w:t>discontinuities</w:t>
+      </w:r>
+      <w:r>
+        <w:t>(</w:t>
+      </w:r>
+      <w:proofErr w:type="gramEnd"/>
+      <w:r>
+        <w:t>Figure 14)</w:t>
       </w:r>
       <w:r>
         <w:t xml:space="preserve">. Unfortunately, Wavetrack sometimes includes discontinuities that are caused by having two click points that occupy the same space in time. PNE2SAC deals with this by flagging the </w:t>
@@ -5625,21 +5479,7 @@
           <w:b/>
           <w:bCs/>
         </w:rPr>
-        <w:t xml:space="preserve">Time </w:t>
-      </w:r>
-      <w:r>
-        <w:rPr>
-          <w:b/>
-          <w:bCs/>
-        </w:rPr>
-        <w:t>discrepancy</w:t>
-      </w:r>
-      <w:r>
-        <w:rPr>
-          <w:b/>
-          <w:bCs/>
-        </w:rPr>
-        <w:t xml:space="preserve"> of 2.598 seconds.</w:t>
+        <w:t>Time discrepancy of 2.598 seconds.</w:t>
       </w:r>
     </w:p>
     <w:p>
@@ -5789,27 +5629,14 @@
                             <w:r>
                               <w:t xml:space="preserve">Figure </w:t>
                             </w:r>
-                            <w:r>
-                              <w:fldChar w:fldCharType="begin"/>
-                            </w:r>
-                            <w:r>
-                              <w:instrText xml:space="preserve"> SEQ Figure \* ARABIC </w:instrText>
-                            </w:r>
-                            <w:r>
-                              <w:fldChar w:fldCharType="separate"/>
-                            </w:r>
-                            <w:r>
-                              <w:rPr>
-                                <w:noProof/>
-                              </w:rPr>
-                              <w:t>15</w:t>
-                            </w:r>
-                            <w:r>
-                              <w:rPr>
-                                <w:noProof/>
-                              </w:rPr>
-                              <w:fldChar w:fldCharType="end"/>
-                            </w:r>
+                            <w:fldSimple w:instr=" SEQ Figure \* ARABIC ">
+                              <w:r>
+                                <w:rPr>
+                                  <w:noProof/>
+                                </w:rPr>
+                                <w:t>15</w:t>
+                              </w:r>
+                            </w:fldSimple>
                             <w:r>
                               <w:t>: PNE2SAC output waveform, with black lines indicating data discontinuities in need of repair</w:t>
                             </w:r>
@@ -5848,27 +5675,14 @@
                       <w:r>
                         <w:t xml:space="preserve">Figure </w:t>
                       </w:r>
-                      <w:r>
-                        <w:fldChar w:fldCharType="begin"/>
-                      </w:r>
-                      <w:r>
-                        <w:instrText xml:space="preserve"> SEQ Figure \* ARABIC </w:instrText>
-                      </w:r>
-                      <w:r>
-                        <w:fldChar w:fldCharType="separate"/>
-                      </w:r>
-                      <w:r>
-                        <w:rPr>
-                          <w:noProof/>
-                        </w:rPr>
-                        <w:t>15</w:t>
-                      </w:r>
-                      <w:r>
-                        <w:rPr>
-                          <w:noProof/>
-                        </w:rPr>
-                        <w:fldChar w:fldCharType="end"/>
-                      </w:r>
+                      <w:fldSimple w:instr=" SEQ Figure \* ARABIC ">
+                        <w:r>
+                          <w:rPr>
+                            <w:noProof/>
+                          </w:rPr>
+                          <w:t>15</w:t>
+                        </w:r>
+                      </w:fldSimple>
                       <w:r>
                         <w:t>: PNE2SAC output waveform, with black lines indicating data discontinuities in need of repair</w:t>
                       </w:r>
@@ -5885,10 +5699,18 @@
         </mc:AlternateContent>
       </w:r>
       <w:r>
-        <w:t>When the discontinuity occurs, a black vertical line will appear on PNE2SAC’s output graph</w:t>
-      </w:r>
-      <w:r>
-        <w:t>(Figure 15)</w:t>
+        <w:t xml:space="preserve">When the discontinuity occurs, a black vertical line will appear on PNE2SAC’s output </w:t>
+      </w:r>
+      <w:proofErr w:type="gramStart"/>
+      <w:r>
+        <w:t>graph</w:t>
+      </w:r>
+      <w:r>
+        <w:t>(</w:t>
+      </w:r>
+      <w:proofErr w:type="gramEnd"/>
+      <w:r>
+        <w:t>Figure 15)</w:t>
       </w:r>
       <w:r>
         <w:t>:</w:t>
@@ -5977,27 +5799,14 @@
                             <w:r>
                               <w:t xml:space="preserve">Figure </w:t>
                             </w:r>
-                            <w:r>
-                              <w:fldChar w:fldCharType="begin"/>
-                            </w:r>
-                            <w:r>
-                              <w:instrText xml:space="preserve"> SEQ Figure \* ARABIC </w:instrText>
-                            </w:r>
-                            <w:r>
-                              <w:fldChar w:fldCharType="separate"/>
-                            </w:r>
-                            <w:r>
-                              <w:rPr>
-                                <w:noProof/>
-                              </w:rPr>
-                              <w:t>16</w:t>
-                            </w:r>
-                            <w:r>
-                              <w:rPr>
-                                <w:noProof/>
-                              </w:rPr>
-                              <w:fldChar w:fldCharType="end"/>
-                            </w:r>
+                            <w:fldSimple w:instr=" SEQ Figure \* ARABIC ">
+                              <w:r>
+                                <w:rPr>
+                                  <w:noProof/>
+                                </w:rPr>
+                                <w:t>16</w:t>
+                              </w:r>
+                            </w:fldSimple>
                             <w:r>
                               <w:t>: Example of two instances of how a discontinuity occurs in Wavetrack export files.</w:t>
                             </w:r>
@@ -6034,27 +5843,14 @@
                       <w:r>
                         <w:t xml:space="preserve">Figure </w:t>
                       </w:r>
-                      <w:r>
-                        <w:fldChar w:fldCharType="begin"/>
-                      </w:r>
-                      <w:r>
-                        <w:instrText xml:space="preserve"> SEQ Figure \* ARABIC </w:instrText>
-                      </w:r>
-                      <w:r>
-                        <w:fldChar w:fldCharType="separate"/>
-                      </w:r>
-                      <w:r>
-                        <w:rPr>
-                          <w:noProof/>
-                        </w:rPr>
-                        <w:t>16</w:t>
-                      </w:r>
-                      <w:r>
-                        <w:rPr>
-                          <w:noProof/>
-                        </w:rPr>
-                        <w:fldChar w:fldCharType="end"/>
-                      </w:r>
+                      <w:fldSimple w:instr=" SEQ Figure \* ARABIC ">
+                        <w:r>
+                          <w:rPr>
+                            <w:noProof/>
+                          </w:rPr>
+                          <w:t>16</w:t>
+                        </w:r>
+                      </w:fldSimple>
                       <w:r>
                         <w:t>: Example of two instances of how a discontinuity occurs in Wavetrack export files.</w:t>
                       </w:r>
@@ -6204,7 +6000,15 @@
         <w:t>forward. When</w:t>
       </w:r>
       <w:r>
-        <w:t xml:space="preserve"> navigating in Wavetrack, time, in seconds, is displayed at the bottom of the view. To correct the discontinuity , scroll through the digitized waveform until the cursor is located at the time reported by PNE2SAC as being the source of the discontinuity. It should show up as either a horizontal line, or as a line segment that moves up the graph, (meaning it goes backwards in time). Fix these problem points, re-export the </w:t>
+        <w:t xml:space="preserve"> navigating in Wavetrack, time, in seconds, is displayed at the bottom of the view. To correct the </w:t>
+      </w:r>
+      <w:proofErr w:type="gramStart"/>
+      <w:r>
+        <w:t>discontinuity ,</w:t>
+      </w:r>
+      <w:proofErr w:type="gramEnd"/>
+      <w:r>
+        <w:t xml:space="preserve"> scroll through the digitized waveform until the cursor is located at the time reported by PNE2SAC as being the source of the discontinuity. It should show up as either a horizontal line, or as a line segment that moves up the graph, (meaning it goes backwards in time). Fix these problem points, re-export the </w:t>
       </w:r>
       <w:r>
         <w:t>Wavetrack</w:t>
@@ -6278,27 +6082,14 @@
                             <w:r>
                               <w:t xml:space="preserve">Figure </w:t>
                             </w:r>
-                            <w:r>
-                              <w:fldChar w:fldCharType="begin"/>
-                            </w:r>
-                            <w:r>
-                              <w:instrText xml:space="preserve"> SEQ Figure \* ARABIC </w:instrText>
-                            </w:r>
-                            <w:r>
-                              <w:fldChar w:fldCharType="separate"/>
-                            </w:r>
-                            <w:r>
-                              <w:rPr>
-                                <w:noProof/>
-                              </w:rPr>
-                              <w:t>17</w:t>
-                            </w:r>
-                            <w:r>
-                              <w:rPr>
-                                <w:noProof/>
-                              </w:rPr>
-                              <w:fldChar w:fldCharType="end"/>
-                            </w:r>
+                            <w:fldSimple w:instr=" SEQ Figure \* ARABIC ">
+                              <w:r>
+                                <w:rPr>
+                                  <w:noProof/>
+                                </w:rPr>
+                                <w:t>17</w:t>
+                              </w:r>
+                            </w:fldSimple>
                             <w:r>
                               <w:t xml:space="preserve">: PNE2SAC final output, showing original </w:t>
                             </w:r>
@@ -6340,27 +6131,14 @@
                       <w:r>
                         <w:t xml:space="preserve">Figure </w:t>
                       </w:r>
-                      <w:r>
-                        <w:fldChar w:fldCharType="begin"/>
-                      </w:r>
-                      <w:r>
-                        <w:instrText xml:space="preserve"> SEQ Figure \* ARABIC </w:instrText>
-                      </w:r>
-                      <w:r>
-                        <w:fldChar w:fldCharType="separate"/>
-                      </w:r>
-                      <w:r>
-                        <w:rPr>
-                          <w:noProof/>
-                        </w:rPr>
-                        <w:t>17</w:t>
-                      </w:r>
-                      <w:r>
-                        <w:rPr>
-                          <w:noProof/>
-                        </w:rPr>
-                        <w:fldChar w:fldCharType="end"/>
-                      </w:r>
+                      <w:fldSimple w:instr=" SEQ Figure \* ARABIC ">
+                        <w:r>
+                          <w:rPr>
+                            <w:noProof/>
+                          </w:rPr>
+                          <w:t>17</w:t>
+                        </w:r>
+                      </w:fldSimple>
                       <w:r>
                         <w:t xml:space="preserve">: PNE2SAC final output, showing original </w:t>
                       </w:r>
@@ -6440,10 +6218,18 @@
         </w:drawing>
       </w:r>
       <w:r>
-        <w:t>Once all discontinuities are removed from the Wavetrack output file, PNE2SAC will display a composite image that is free of black vertical lines. What is shown, is a diagnostics plot of three variables</w:t>
-      </w:r>
-      <w:r>
-        <w:t>(Figure 17)</w:t>
+        <w:t xml:space="preserve">Once all discontinuities are removed from the Wavetrack output file, PNE2SAC will display a composite image that is free of black vertical lines. What is shown, is a diagnostics plot of three </w:t>
+      </w:r>
+      <w:proofErr w:type="gramStart"/>
+      <w:r>
+        <w:t>variables</w:t>
+      </w:r>
+      <w:r>
+        <w:t>(</w:t>
+      </w:r>
+      <w:proofErr w:type="gramEnd"/>
+      <w:r>
+        <w:t>Figure 17)</w:t>
       </w:r>
       <w:r>
         <w:t>:</w:t>
@@ -6523,7 +6309,7 @@
           </mc:Choice>
           <mc:Fallback>
             <w:pict>
-              <v:shapetype w14:anchorId="7B8328BE" id="_x0000_t120" coordsize="21600,21600" o:spt="120" path="m10800,qx,10800,10800,21600,21600,10800,10800,xe">
+              <v:shapetype w14:anchorId="4EE6B24B" id="_x0000_t120" coordsize="21600,21600" o:spt="120" path="m10800,qx,10800,10800,21600,21600,10800,10800,xe">
                 <v:path gradientshapeok="t" o:connecttype="custom" o:connectlocs="10800,0;3163,3163;0,10800;3163,18437;10800,21600;18437,18437;21600,10800;18437,3163" textboxrect="3163,3163,18437,18437"/>
               </v:shapetype>
               <v:shape id="Flowchart: Connector 20" o:spid="_x0000_s1026" type="#_x0000_t120" style="position:absolute;margin-left:30pt;margin-top:2.7pt;width:9pt;height:9pt;z-index:251658752;visibility:visible;mso-wrap-style:square;mso-width-percent:0;mso-height-percent:0;mso-wrap-distance-left:9pt;mso-wrap-distance-top:0;mso-wrap-distance-right:9pt;mso-wrap-distance-bottom:0;mso-position-horizontal:absolute;mso-position-horizontal-relative:text;mso-position-vertical:absolute;mso-position-vertical-relative:text;mso-width-percent:0;mso-height-percent:0;mso-width-relative:margin;mso-height-relative:margin;v-text-anchor:middle" o:gfxdata="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" fillcolor="#5b9bd5 [3204]" strokecolor="#1f4d78 [1604]" strokeweight="1pt">
@@ -6618,7 +6404,7 @@
           </mc:Choice>
           <mc:Fallback>
             <w:pict>
-              <v:shape w14:anchorId="724D50CC" id="Flowchart: Connector 21" o:spid="_x0000_s1026" type="#_x0000_t120" style="position:absolute;margin-left:30pt;margin-top:3pt;width:9pt;height:9pt;z-index:251659776;visibility:visible;mso-wrap-style:square;mso-width-percent:0;mso-height-percent:0;mso-wrap-distance-left:9pt;mso-wrap-distance-top:0;mso-wrap-distance-right:9pt;mso-wrap-distance-bottom:0;mso-position-horizontal:absolute;mso-position-horizontal-relative:text;mso-position-vertical:absolute;mso-position-vertical-relative:text;mso-width-percent:0;mso-height-percent:0;mso-width-relative:margin;mso-height-relative:margin;v-text-anchor:middle" o:gfxdata="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" fillcolor="#00b050" strokecolor="#00b050" strokeweight="1pt">
+              <v:shape w14:anchorId="6AC5A893" id="Flowchart: Connector 21" o:spid="_x0000_s1026" type="#_x0000_t120" style="position:absolute;margin-left:30pt;margin-top:3pt;width:9pt;height:9pt;z-index:251659776;visibility:visible;mso-wrap-style:square;mso-width-percent:0;mso-height-percent:0;mso-wrap-distance-left:9pt;mso-wrap-distance-top:0;mso-wrap-distance-right:9pt;mso-wrap-distance-bottom:0;mso-position-horizontal:absolute;mso-position-horizontal-relative:text;mso-position-vertical:absolute;mso-position-vertical-relative:text;mso-width-percent:0;mso-height-percent:0;mso-width-relative:margin;mso-height-relative:margin;v-text-anchor:middle" o:gfxdata="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" fillcolor="#00b050" strokecolor="#00b050" strokeweight="1pt">
                 <v:stroke joinstyle="miter"/>
               </v:shape>
             </w:pict>
@@ -6716,7 +6502,7 @@
           </mc:Choice>
           <mc:Fallback>
             <w:pict>
-              <v:shape w14:anchorId="3C704618" id="Flowchart: Connector 22" o:spid="_x0000_s1026" type="#_x0000_t120" style="position:absolute;margin-left:30pt;margin-top:1.75pt;width:9pt;height:9pt;z-index:251660800;visibility:visible;mso-wrap-style:square;mso-width-percent:0;mso-height-percent:0;mso-wrap-distance-left:9pt;mso-wrap-distance-top:0;mso-wrap-distance-right:9pt;mso-wrap-distance-bottom:0;mso-position-horizontal:absolute;mso-position-horizontal-relative:text;mso-position-vertical:absolute;mso-position-vertical-relative:text;mso-width-percent:0;mso-height-percent:0;mso-width-relative:margin;mso-height-relative:margin;v-text-anchor:middle" o:gfxdata="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" fillcolor="red" strokecolor="red" strokeweight="1pt">
+              <v:shape w14:anchorId="73A306A0" id="Flowchart: Connector 22" o:spid="_x0000_s1026" type="#_x0000_t120" style="position:absolute;margin-left:30pt;margin-top:1.75pt;width:9pt;height:9pt;z-index:251660800;visibility:visible;mso-wrap-style:square;mso-width-percent:0;mso-height-percent:0;mso-wrap-distance-left:9pt;mso-wrap-distance-top:0;mso-wrap-distance-right:9pt;mso-wrap-distance-bottom:0;mso-position-horizontal:absolute;mso-position-horizontal-relative:text;mso-position-vertical:absolute;mso-position-vertical-relative:text;mso-width-percent:0;mso-height-percent:0;mso-width-relative:margin;mso-height-relative:margin;v-text-anchor:middle" o:gfxdata="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" fillcolor="red" strokecolor="red" strokeweight="1pt">
                 <v:stroke joinstyle="miter"/>
               </v:shape>
             </w:pict>
@@ -6787,27 +6573,14 @@
                             <w:r>
                               <w:t xml:space="preserve">Figure </w:t>
                             </w:r>
-                            <w:r>
-                              <w:fldChar w:fldCharType="begin"/>
-                            </w:r>
-                            <w:r>
-                              <w:instrText xml:space="preserve"> SEQ Figure \* ARABIC </w:instrText>
-                            </w:r>
-                            <w:r>
-                              <w:fldChar w:fldCharType="separate"/>
-                            </w:r>
-                            <w:r>
-                              <w:rPr>
-                                <w:noProof/>
-                              </w:rPr>
-                              <w:t>18</w:t>
-                            </w:r>
-                            <w:r>
-                              <w:rPr>
-                                <w:noProof/>
-                              </w:rPr>
-                              <w:fldChar w:fldCharType="end"/>
-                            </w:r>
+                            <w:fldSimple w:instr=" SEQ Figure \* ARABIC ">
+                              <w:r>
+                                <w:rPr>
+                                  <w:noProof/>
+                                </w:rPr>
+                                <w:t>18</w:t>
+                              </w:r>
+                            </w:fldSimple>
                             <w:r>
                               <w:t xml:space="preserve">: Zoomed-in view, showing the linear interpolation of original Wavetrack output versus PCHIP interpolated curve. Recovered click points are </w:t>
                             </w:r>
@@ -6849,27 +6622,14 @@
                       <w:r>
                         <w:t xml:space="preserve">Figure </w:t>
                       </w:r>
-                      <w:r>
-                        <w:fldChar w:fldCharType="begin"/>
-                      </w:r>
-                      <w:r>
-                        <w:instrText xml:space="preserve"> SEQ Figure \* ARABIC </w:instrText>
-                      </w:r>
-                      <w:r>
-                        <w:fldChar w:fldCharType="separate"/>
-                      </w:r>
-                      <w:r>
-                        <w:rPr>
-                          <w:noProof/>
-                        </w:rPr>
-                        <w:t>18</w:t>
-                      </w:r>
-                      <w:r>
-                        <w:rPr>
-                          <w:noProof/>
-                        </w:rPr>
-                        <w:fldChar w:fldCharType="end"/>
-                      </w:r>
+                      <w:fldSimple w:instr=" SEQ Figure \* ARABIC ">
+                        <w:r>
+                          <w:rPr>
+                            <w:noProof/>
+                          </w:rPr>
+                          <w:t>18</w:t>
+                        </w:r>
+                      </w:fldSimple>
                       <w:r>
                         <w:t xml:space="preserve">: Zoomed-in view, showing the linear interpolation of original Wavetrack output versus PCHIP interpolated curve. Recovered click points are </w:t>
                       </w:r>
@@ -6949,7 +6709,15 @@
         <w:t xml:space="preserve"> (Figure 18)</w:t>
       </w:r>
       <w:r>
-        <w:t xml:space="preserve">. It provides a smoother derivative (velocity change) for the wave form that is more realistic to the motion of a seismometer and galvanometer, which because of  mass and </w:t>
+        <w:t xml:space="preserve">. It provides a smoother derivative (velocity change) for the wave form that is more realistic to the motion of a seismometer and galvanometer, which because </w:t>
+      </w:r>
+      <w:proofErr w:type="gramStart"/>
+      <w:r>
+        <w:t>of  mass</w:t>
+      </w:r>
+      <w:proofErr w:type="gramEnd"/>
+      <w:r>
+        <w:t xml:space="preserve"> and </w:t>
       </w:r>
       <w:r>
         <w:t>inertia</w:t>
@@ -6964,7 +6732,15 @@
         <w:t xml:space="preserve"> if you desire</w:t>
       </w:r>
       <w:r>
-        <w:t xml:space="preserve">, then close the graph in order to </w:t>
+        <w:t xml:space="preserve">, then close the graph </w:t>
+      </w:r>
+      <w:proofErr w:type="gramStart"/>
+      <w:r>
+        <w:t>in order to</w:t>
+      </w:r>
+      <w:proofErr w:type="gramEnd"/>
+      <w:r>
+        <w:t xml:space="preserve"> </w:t>
       </w:r>
       <w:r>
         <w:t>finish the conversion</w:t>
@@ -7162,14 +6938,27 @@
                             <w:r>
                               <w:t xml:space="preserve">Figure </w:t>
                             </w:r>
-                            <w:fldSimple w:instr=" SEQ Figure \* ARABIC ">
-                              <w:r>
-                                <w:rPr>
-                                  <w:noProof/>
-                                </w:rPr>
-                                <w:t>19</w:t>
-                              </w:r>
-                            </w:fldSimple>
+                            <w:r>
+                              <w:fldChar w:fldCharType="begin"/>
+                            </w:r>
+                            <w:r>
+                              <w:instrText xml:space="preserve"> SEQ Figure \* ARABIC </w:instrText>
+                            </w:r>
+                            <w:r>
+                              <w:fldChar w:fldCharType="separate"/>
+                            </w:r>
+                            <w:r>
+                              <w:rPr>
+                                <w:noProof/>
+                              </w:rPr>
+                              <w:t>19</w:t>
+                            </w:r>
+                            <w:r>
+                              <w:rPr>
+                                <w:noProof/>
+                              </w:rPr>
+                              <w:fldChar w:fldCharType="end"/>
+                            </w:r>
                             <w:r>
                               <w:t xml:space="preserve">: </w:t>
                             </w:r>
@@ -7179,13 +6968,8 @@
                             <w:r>
                               <w:t>Kraton4, 09AUG1978, Station SUUS (</w:t>
                             </w:r>
-                            <w:proofErr w:type="spellStart"/>
                             <w:r>
-                              <w:t>Susuman</w:t>
-                            </w:r>
-                            <w:proofErr w:type="spellEnd"/>
-                            <w:r>
-                              <w:t>)</w:t>
+                              <w:t>Susuman)</w:t>
                             </w:r>
                             <w:r>
                               <w:t>, using DIMAS.</w:t>
@@ -7223,14 +7007,27 @@
                       <w:r>
                         <w:t xml:space="preserve">Figure </w:t>
                       </w:r>
-                      <w:fldSimple w:instr=" SEQ Figure \* ARABIC ">
-                        <w:r>
-                          <w:rPr>
-                            <w:noProof/>
-                          </w:rPr>
-                          <w:t>19</w:t>
-                        </w:r>
-                      </w:fldSimple>
+                      <w:r>
+                        <w:fldChar w:fldCharType="begin"/>
+                      </w:r>
+                      <w:r>
+                        <w:instrText xml:space="preserve"> SEQ Figure \* ARABIC </w:instrText>
+                      </w:r>
+                      <w:r>
+                        <w:fldChar w:fldCharType="separate"/>
+                      </w:r>
+                      <w:r>
+                        <w:rPr>
+                          <w:noProof/>
+                        </w:rPr>
+                        <w:t>19</w:t>
+                      </w:r>
+                      <w:r>
+                        <w:rPr>
+                          <w:noProof/>
+                        </w:rPr>
+                        <w:fldChar w:fldCharType="end"/>
+                      </w:r>
                       <w:r>
                         <w:t xml:space="preserve">: </w:t>
                       </w:r>
@@ -7240,13 +7037,8 @@
                       <w:r>
                         <w:t>Kraton4, 09AUG1978, Station SUUS (</w:t>
                       </w:r>
-                      <w:proofErr w:type="spellStart"/>
                       <w:r>
-                        <w:t>Susuman</w:t>
-                      </w:r>
-                      <w:proofErr w:type="spellEnd"/>
-                      <w:r>
-                        <w:t>)</w:t>
+                        <w:t>Susuman)</w:t>
                       </w:r>
                       <w:r>
                         <w:t>, using DIMAS.</w:t>
@@ -7261,12 +7053,15 @@
         </mc:AlternateContent>
       </w:r>
       <w:r>
-        <w:t xml:space="preserve">PNE2SAC leaves the channel location (typically blank, but can contain a number such as 00,01,02,etc.) blank by </w:t>
-      </w:r>
-      <w:bookmarkStart w:id="12" w:name="_GoBack"/>
-      <w:bookmarkEnd w:id="12"/>
-      <w:r>
-        <w:t>default.</w:t>
+        <w:t>PNE2SAC leaves the channel location (typically blank, but can contain a number such as 00,01,</w:t>
+      </w:r>
+      <w:proofErr w:type="gramStart"/>
+      <w:r>
+        <w:t>02,etc.</w:t>
+      </w:r>
+      <w:proofErr w:type="gramEnd"/>
+      <w:r>
+        <w:t>) blank by default.</w:t>
       </w:r>
     </w:p>
     <w:sectPr>
@@ -7281,7 +7076,7 @@
 </file>
 
 <file path=word/endnotes.xml><?xml version="1.0" encoding="utf-8"?>
-<w:endnotes xmlns:wpc="http://schemas.microsoft.com/office/word/2010/wordprocessingCanvas" xmlns:cx="http://schemas.microsoft.com/office/drawing/2014/chartex" xmlns:cx1="http://schemas.microsoft.com/office/drawing/2015/9/8/chartex" xmlns:cx2="http://schemas.microsoft.com/office/drawing/2015/10/21/chartex" xmlns:cx3="http://schemas.microsoft.com/office/drawing/2016/5/9/chartex" xmlns:cx4="http://schemas.microsoft.com/office/drawing/2016/5/10/chartex" xmlns:cx5="http://schemas.microsoft.com/office/drawing/2016/5/11/chartex" xmlns:cx6="http://schemas.microsoft.com/office/drawing/2016/5/12/chartex" xmlns:cx7="http://schemas.microsoft.com/office/drawing/2016/5/13/chartex" xmlns:cx8="http://schemas.microsoft.com/office/drawing/2016/5/14/chartex" xmlns:mc="http://schemas.openxmlformats.org/markup-compatibility/2006" xmlns:aink="http://schemas.microsoft.com/office/drawing/2016/ink" xmlns:am3d="http://schemas.microsoft.com/office/drawing/2017/model3d" xmlns:o="urn:schemas-microsoft-com:office:office" xmlns:r="http://schemas.openxmlformats.org/officeDocument/2006/relationships" xmlns:m="http://schemas.openxmlformats.org/officeDocument/2006/math" xmlns:v="urn:schemas-microsoft-com:vml" xmlns:wp14="http://schemas.microsoft.com/office/word/2010/wordprocessingDrawing" xmlns:wp="http://schemas.openxmlformats.org/drawingml/2006/wordprocessingDrawing" xmlns:w10="urn:schemas-microsoft-com:office:word" xmlns:w="http://schemas.openxmlformats.org/wordprocessingml/2006/main" xmlns:w14="http://schemas.microsoft.com/office/word/2010/wordml" xmlns:w15="http://schemas.microsoft.com/office/word/2012/wordml" xmlns:w16cid="http://schemas.microsoft.com/office/word/2016/wordml/cid" xmlns:w16se="http://schemas.microsoft.com/office/word/2015/wordml/symex" xmlns:wpg="http://schemas.microsoft.com/office/word/2010/wordprocessingGroup" xmlns:wpi="http://schemas.microsoft.com/office/word/2010/wordprocessingInk" xmlns:wne="http://schemas.microsoft.com/office/word/2006/wordml" xmlns:wps="http://schemas.microsoft.com/office/word/2010/wordprocessingShape" mc:Ignorable="w14 w15 w16se w16cid wp14">
+<w:endnotes xmlns:wpc="http://schemas.microsoft.com/office/word/2010/wordprocessingCanvas" xmlns:cx="http://schemas.microsoft.com/office/drawing/2014/chartex" xmlns:cx1="http://schemas.microsoft.com/office/drawing/2015/9/8/chartex" xmlns:cx2="http://schemas.microsoft.com/office/drawing/2015/10/21/chartex" xmlns:cx3="http://schemas.microsoft.com/office/drawing/2016/5/9/chartex" xmlns:cx4="http://schemas.microsoft.com/office/drawing/2016/5/10/chartex" xmlns:cx5="http://schemas.microsoft.com/office/drawing/2016/5/11/chartex" xmlns:cx6="http://schemas.microsoft.com/office/drawing/2016/5/12/chartex" xmlns:cx7="http://schemas.microsoft.com/office/drawing/2016/5/13/chartex" xmlns:cx8="http://schemas.microsoft.com/office/drawing/2016/5/14/chartex" xmlns:mc="http://schemas.openxmlformats.org/markup-compatibility/2006" xmlns:aink="http://schemas.microsoft.com/office/drawing/2016/ink" xmlns:am3d="http://schemas.microsoft.com/office/drawing/2017/model3d" xmlns:o="urn:schemas-microsoft-com:office:office" xmlns:r="http://schemas.openxmlformats.org/officeDocument/2006/relationships" xmlns:m="http://schemas.openxmlformats.org/officeDocument/2006/math" xmlns:v="urn:schemas-microsoft-com:vml" xmlns:wp14="http://schemas.microsoft.com/office/word/2010/wordprocessingDrawing" xmlns:wp="http://schemas.openxmlformats.org/drawingml/2006/wordprocessingDrawing" xmlns:w10="urn:schemas-microsoft-com:office:word" xmlns:w="http://schemas.openxmlformats.org/wordprocessingml/2006/main" xmlns:w14="http://schemas.microsoft.com/office/word/2010/wordml" xmlns:w15="http://schemas.microsoft.com/office/word/2012/wordml" xmlns:w16cex="http://schemas.microsoft.com/office/word/2018/wordml/cex" xmlns:w16cid="http://schemas.microsoft.com/office/word/2016/wordml/cid" xmlns:w16="http://schemas.microsoft.com/office/word/2018/wordml" xmlns:w16sdtdh="http://schemas.microsoft.com/office/word/2020/wordml/sdtdatahash" xmlns:w16se="http://schemas.microsoft.com/office/word/2015/wordml/symex" xmlns:wpg="http://schemas.microsoft.com/office/word/2010/wordprocessingGroup" xmlns:wpi="http://schemas.microsoft.com/office/word/2010/wordprocessingInk" xmlns:wne="http://schemas.microsoft.com/office/word/2006/wordml" xmlns:wps="http://schemas.microsoft.com/office/word/2010/wordprocessingShape" mc:Ignorable="w14 w15 w16se w16cid w16 w16cex w16sdtdh wp14">
   <w:endnote w:type="separator" w:id="-1">
     <w:p>
       <w:pPr>
@@ -7306,7 +7101,7 @@
 </file>
 
 <file path=word/footer1.xml><?xml version="1.0" encoding="utf-8"?>
-<w:ftr xmlns:wpc="http://schemas.microsoft.com/office/word/2010/wordprocessingCanvas" xmlns:cx="http://schemas.microsoft.com/office/drawing/2014/chartex" xmlns:cx1="http://schemas.microsoft.com/office/drawing/2015/9/8/chartex" xmlns:cx2="http://schemas.microsoft.com/office/drawing/2015/10/21/chartex" xmlns:cx3="http://schemas.microsoft.com/office/drawing/2016/5/9/chartex" xmlns:cx4="http://schemas.microsoft.com/office/drawing/2016/5/10/chartex" xmlns:cx5="http://schemas.microsoft.com/office/drawing/2016/5/11/chartex" xmlns:cx6="http://schemas.microsoft.com/office/drawing/2016/5/12/chartex" xmlns:cx7="http://schemas.microsoft.com/office/drawing/2016/5/13/chartex" xmlns:cx8="http://schemas.microsoft.com/office/drawing/2016/5/14/chartex" xmlns:mc="http://schemas.openxmlformats.org/markup-compatibility/2006" xmlns:aink="http://schemas.microsoft.com/office/drawing/2016/ink" xmlns:am3d="http://schemas.microsoft.com/office/drawing/2017/model3d" xmlns:o="urn:schemas-microsoft-com:office:office" xmlns:r="http://schemas.openxmlformats.org/officeDocument/2006/relationships" xmlns:m="http://schemas.openxmlformats.org/officeDocument/2006/math" xmlns:v="urn:schemas-microsoft-com:vml" xmlns:wp14="http://schemas.microsoft.com/office/word/2010/wordprocessingDrawing" xmlns:wp="http://schemas.openxmlformats.org/drawingml/2006/wordprocessingDrawing" xmlns:w10="urn:schemas-microsoft-com:office:word" xmlns:w="http://schemas.openxmlformats.org/wordprocessingml/2006/main" xmlns:w14="http://schemas.microsoft.com/office/word/2010/wordml" xmlns:w15="http://schemas.microsoft.com/office/word/2012/wordml" xmlns:w16cid="http://schemas.microsoft.com/office/word/2016/wordml/cid" xmlns:w16se="http://schemas.microsoft.com/office/word/2015/wordml/symex" xmlns:wpg="http://schemas.microsoft.com/office/word/2010/wordprocessingGroup" xmlns:wpi="http://schemas.microsoft.com/office/word/2010/wordprocessingInk" xmlns:wne="http://schemas.microsoft.com/office/word/2006/wordml" xmlns:wps="http://schemas.microsoft.com/office/word/2010/wordprocessingShape" mc:Ignorable="w14 w15 w16se w16cid wp14">
+<w:ftr xmlns:wpc="http://schemas.microsoft.com/office/word/2010/wordprocessingCanvas" xmlns:cx="http://schemas.microsoft.com/office/drawing/2014/chartex" xmlns:cx1="http://schemas.microsoft.com/office/drawing/2015/9/8/chartex" xmlns:cx2="http://schemas.microsoft.com/office/drawing/2015/10/21/chartex" xmlns:cx3="http://schemas.microsoft.com/office/drawing/2016/5/9/chartex" xmlns:cx4="http://schemas.microsoft.com/office/drawing/2016/5/10/chartex" xmlns:cx5="http://schemas.microsoft.com/office/drawing/2016/5/11/chartex" xmlns:cx6="http://schemas.microsoft.com/office/drawing/2016/5/12/chartex" xmlns:cx7="http://schemas.microsoft.com/office/drawing/2016/5/13/chartex" xmlns:cx8="http://schemas.microsoft.com/office/drawing/2016/5/14/chartex" xmlns:mc="http://schemas.openxmlformats.org/markup-compatibility/2006" xmlns:aink="http://schemas.microsoft.com/office/drawing/2016/ink" xmlns:am3d="http://schemas.microsoft.com/office/drawing/2017/model3d" xmlns:o="urn:schemas-microsoft-com:office:office" xmlns:r="http://schemas.openxmlformats.org/officeDocument/2006/relationships" xmlns:m="http://schemas.openxmlformats.org/officeDocument/2006/math" xmlns:v="urn:schemas-microsoft-com:vml" xmlns:wp14="http://schemas.microsoft.com/office/word/2010/wordprocessingDrawing" xmlns:wp="http://schemas.openxmlformats.org/drawingml/2006/wordprocessingDrawing" xmlns:w10="urn:schemas-microsoft-com:office:word" xmlns:w="http://schemas.openxmlformats.org/wordprocessingml/2006/main" xmlns:w14="http://schemas.microsoft.com/office/word/2010/wordml" xmlns:w15="http://schemas.microsoft.com/office/word/2012/wordml" xmlns:w16cex="http://schemas.microsoft.com/office/word/2018/wordml/cex" xmlns:w16cid="http://schemas.microsoft.com/office/word/2016/wordml/cid" xmlns:w16="http://schemas.microsoft.com/office/word/2018/wordml" xmlns:w16sdtdh="http://schemas.microsoft.com/office/word/2020/wordml/sdtdatahash" xmlns:w16se="http://schemas.microsoft.com/office/word/2015/wordml/symex" xmlns:wpg="http://schemas.microsoft.com/office/word/2010/wordprocessingGroup" xmlns:wpi="http://schemas.microsoft.com/office/word/2010/wordprocessingInk" xmlns:wne="http://schemas.microsoft.com/office/word/2006/wordml" xmlns:wps="http://schemas.microsoft.com/office/word/2010/wordprocessingShape" mc:Ignorable="w14 w15 w16se w16cid w16 w16cex w16sdtdh wp14">
   <w:p>
     <w:pPr>
       <w:pStyle w:val="Footer"/>
@@ -7345,7 +7140,7 @@
 </file>
 
 <file path=word/footnotes.xml><?xml version="1.0" encoding="utf-8"?>
-<w:footnotes xmlns:wpc="http://schemas.microsoft.com/office/word/2010/wordprocessingCanvas" xmlns:cx="http://schemas.microsoft.com/office/drawing/2014/chartex" xmlns:cx1="http://schemas.microsoft.com/office/drawing/2015/9/8/chartex" xmlns:cx2="http://schemas.microsoft.com/office/drawing/2015/10/21/chartex" xmlns:cx3="http://schemas.microsoft.com/office/drawing/2016/5/9/chartex" xmlns:cx4="http://schemas.microsoft.com/office/drawing/2016/5/10/chartex" xmlns:cx5="http://schemas.microsoft.com/office/drawing/2016/5/11/chartex" xmlns:cx6="http://schemas.microsoft.com/office/drawing/2016/5/12/chartex" xmlns:cx7="http://schemas.microsoft.com/office/drawing/2016/5/13/chartex" xmlns:cx8="http://schemas.microsoft.com/office/drawing/2016/5/14/chartex" xmlns:mc="http://schemas.openxmlformats.org/markup-compatibility/2006" xmlns:aink="http://schemas.microsoft.com/office/drawing/2016/ink" xmlns:am3d="http://schemas.microsoft.com/office/drawing/2017/model3d" xmlns:o="urn:schemas-microsoft-com:office:office" xmlns:r="http://schemas.openxmlformats.org/officeDocument/2006/relationships" xmlns:m="http://schemas.openxmlformats.org/officeDocument/2006/math" xmlns:v="urn:schemas-microsoft-com:vml" xmlns:wp14="http://schemas.microsoft.com/office/word/2010/wordprocessingDrawing" xmlns:wp="http://schemas.openxmlformats.org/drawingml/2006/wordprocessingDrawing" xmlns:w10="urn:schemas-microsoft-com:office:word" xmlns:w="http://schemas.openxmlformats.org/wordprocessingml/2006/main" xmlns:w14="http://schemas.microsoft.com/office/word/2010/wordml" xmlns:w15="http://schemas.microsoft.com/office/word/2012/wordml" xmlns:w16cid="http://schemas.microsoft.com/office/word/2016/wordml/cid" xmlns:w16se="http://schemas.microsoft.com/office/word/2015/wordml/symex" xmlns:wpg="http://schemas.microsoft.com/office/word/2010/wordprocessingGroup" xmlns:wpi="http://schemas.microsoft.com/office/word/2010/wordprocessingInk" xmlns:wne="http://schemas.microsoft.com/office/word/2006/wordml" xmlns:wps="http://schemas.microsoft.com/office/word/2010/wordprocessingShape" mc:Ignorable="w14 w15 w16se w16cid wp14">
+<w:footnotes xmlns:wpc="http://schemas.microsoft.com/office/word/2010/wordprocessingCanvas" xmlns:cx="http://schemas.microsoft.com/office/drawing/2014/chartex" xmlns:cx1="http://schemas.microsoft.com/office/drawing/2015/9/8/chartex" xmlns:cx2="http://schemas.microsoft.com/office/drawing/2015/10/21/chartex" xmlns:cx3="http://schemas.microsoft.com/office/drawing/2016/5/9/chartex" xmlns:cx4="http://schemas.microsoft.com/office/drawing/2016/5/10/chartex" xmlns:cx5="http://schemas.microsoft.com/office/drawing/2016/5/11/chartex" xmlns:cx6="http://schemas.microsoft.com/office/drawing/2016/5/12/chartex" xmlns:cx7="http://schemas.microsoft.com/office/drawing/2016/5/13/chartex" xmlns:cx8="http://schemas.microsoft.com/office/drawing/2016/5/14/chartex" xmlns:mc="http://schemas.openxmlformats.org/markup-compatibility/2006" xmlns:aink="http://schemas.microsoft.com/office/drawing/2016/ink" xmlns:am3d="http://schemas.microsoft.com/office/drawing/2017/model3d" xmlns:o="urn:schemas-microsoft-com:office:office" xmlns:r="http://schemas.openxmlformats.org/officeDocument/2006/relationships" xmlns:m="http://schemas.openxmlformats.org/officeDocument/2006/math" xmlns:v="urn:schemas-microsoft-com:vml" xmlns:wp14="http://schemas.microsoft.com/office/word/2010/wordprocessingDrawing" xmlns:wp="http://schemas.openxmlformats.org/drawingml/2006/wordprocessingDrawing" xmlns:w10="urn:schemas-microsoft-com:office:word" xmlns:w="http://schemas.openxmlformats.org/wordprocessingml/2006/main" xmlns:w14="http://schemas.microsoft.com/office/word/2010/wordml" xmlns:w15="http://schemas.microsoft.com/office/word/2012/wordml" xmlns:w16cex="http://schemas.microsoft.com/office/word/2018/wordml/cex" xmlns:w16cid="http://schemas.microsoft.com/office/word/2016/wordml/cid" xmlns:w16="http://schemas.microsoft.com/office/word/2018/wordml" xmlns:w16sdtdh="http://schemas.microsoft.com/office/word/2020/wordml/sdtdatahash" xmlns:w16se="http://schemas.microsoft.com/office/word/2015/wordml/symex" xmlns:wpg="http://schemas.microsoft.com/office/word/2010/wordprocessingGroup" xmlns:wpi="http://schemas.microsoft.com/office/word/2010/wordprocessingInk" xmlns:wne="http://schemas.microsoft.com/office/word/2006/wordml" xmlns:wps="http://schemas.microsoft.com/office/word/2010/wordprocessingShape" mc:Ignorable="w14 w15 w16se w16cid w16 w16cex w16sdtdh wp14">
   <w:footnote w:type="separator" w:id="-1">
     <w:p>
       <w:pPr>
@@ -7370,7 +7165,7 @@
 </file>
 
 <file path=word/numbering.xml><?xml version="1.0" encoding="utf-8"?>
-<w:numbering xmlns:wpc="http://schemas.microsoft.com/office/word/2010/wordprocessingCanvas" xmlns:cx="http://schemas.microsoft.com/office/drawing/2014/chartex" xmlns:cx1="http://schemas.microsoft.com/office/drawing/2015/9/8/chartex" xmlns:cx2="http://schemas.microsoft.com/office/drawing/2015/10/21/chartex" xmlns:cx3="http://schemas.microsoft.com/office/drawing/2016/5/9/chartex" xmlns:cx4="http://schemas.microsoft.com/office/drawing/2016/5/10/chartex" xmlns:cx5="http://schemas.microsoft.com/office/drawing/2016/5/11/chartex" xmlns:cx6="http://schemas.microsoft.com/office/drawing/2016/5/12/chartex" xmlns:cx7="http://schemas.microsoft.com/office/drawing/2016/5/13/chartex" xmlns:cx8="http://schemas.microsoft.com/office/drawing/2016/5/14/chartex" xmlns:mc="http://schemas.openxmlformats.org/markup-compatibility/2006" xmlns:aink="http://schemas.microsoft.com/office/drawing/2016/ink" xmlns:am3d="http://schemas.microsoft.com/office/drawing/2017/model3d" xmlns:o="urn:schemas-microsoft-com:office:office" xmlns:r="http://schemas.openxmlformats.org/officeDocument/2006/relationships" xmlns:m="http://schemas.openxmlformats.org/officeDocument/2006/math" xmlns:v="urn:schemas-microsoft-com:vml" xmlns:wp14="http://schemas.microsoft.com/office/word/2010/wordprocessingDrawing" xmlns:wp="http://schemas.openxmlformats.org/drawingml/2006/wordprocessingDrawing" xmlns:w10="urn:schemas-microsoft-com:office:word" xmlns:w="http://schemas.openxmlformats.org/wordprocessingml/2006/main" xmlns:w14="http://schemas.microsoft.com/office/word/2010/wordml" xmlns:w15="http://schemas.microsoft.com/office/word/2012/wordml" xmlns:w16cid="http://schemas.microsoft.com/office/word/2016/wordml/cid" xmlns:w16se="http://schemas.microsoft.com/office/word/2015/wordml/symex" xmlns:wpg="http://schemas.microsoft.com/office/word/2010/wordprocessingGroup" xmlns:wpi="http://schemas.microsoft.com/office/word/2010/wordprocessingInk" xmlns:wne="http://schemas.microsoft.com/office/word/2006/wordml" xmlns:wps="http://schemas.microsoft.com/office/word/2010/wordprocessingShape" mc:Ignorable="w14 w15 w16se w16cid wp14">
+<w:numbering xmlns:wpc="http://schemas.microsoft.com/office/word/2010/wordprocessingCanvas" xmlns:cx="http://schemas.microsoft.com/office/drawing/2014/chartex" xmlns:cx1="http://schemas.microsoft.com/office/drawing/2015/9/8/chartex" xmlns:cx2="http://schemas.microsoft.com/office/drawing/2015/10/21/chartex" xmlns:cx3="http://schemas.microsoft.com/office/drawing/2016/5/9/chartex" xmlns:cx4="http://schemas.microsoft.com/office/drawing/2016/5/10/chartex" xmlns:cx5="http://schemas.microsoft.com/office/drawing/2016/5/11/chartex" xmlns:cx6="http://schemas.microsoft.com/office/drawing/2016/5/12/chartex" xmlns:cx7="http://schemas.microsoft.com/office/drawing/2016/5/13/chartex" xmlns:cx8="http://schemas.microsoft.com/office/drawing/2016/5/14/chartex" xmlns:mc="http://schemas.openxmlformats.org/markup-compatibility/2006" xmlns:aink="http://schemas.microsoft.com/office/drawing/2016/ink" xmlns:am3d="http://schemas.microsoft.com/office/drawing/2017/model3d" xmlns:o="urn:schemas-microsoft-com:office:office" xmlns:r="http://schemas.openxmlformats.org/officeDocument/2006/relationships" xmlns:m="http://schemas.openxmlformats.org/officeDocument/2006/math" xmlns:v="urn:schemas-microsoft-com:vml" xmlns:wp14="http://schemas.microsoft.com/office/word/2010/wordprocessingDrawing" xmlns:wp="http://schemas.openxmlformats.org/drawingml/2006/wordprocessingDrawing" xmlns:w10="urn:schemas-microsoft-com:office:word" xmlns:w="http://schemas.openxmlformats.org/wordprocessingml/2006/main" xmlns:w14="http://schemas.microsoft.com/office/word/2010/wordml" xmlns:w15="http://schemas.microsoft.com/office/word/2012/wordml" xmlns:w16cex="http://schemas.microsoft.com/office/word/2018/wordml/cex" xmlns:w16cid="http://schemas.microsoft.com/office/word/2016/wordml/cid" xmlns:w16="http://schemas.microsoft.com/office/word/2018/wordml" xmlns:w16sdtdh="http://schemas.microsoft.com/office/word/2020/wordml/sdtdatahash" xmlns:w16se="http://schemas.microsoft.com/office/word/2015/wordml/symex" xmlns:wpg="http://schemas.microsoft.com/office/word/2010/wordprocessingGroup" xmlns:wpi="http://schemas.microsoft.com/office/word/2010/wordprocessingInk" xmlns:wne="http://schemas.microsoft.com/office/word/2006/wordml" xmlns:wps="http://schemas.microsoft.com/office/word/2010/wordprocessingShape" mc:Ignorable="w14 w15 w16se w16cid w16 w16cex w16sdtdh wp14">
   <w:abstractNum w:abstractNumId="0" w15:restartNumberingAfterBreak="0">
     <w:nsid w:val="188718EE"/>
     <w:multiLevelType w:val="hybridMultilevel"/>
@@ -9700,7 +9495,7 @@
 </file>
 
 <file path=word/styles.xml><?xml version="1.0" encoding="utf-8"?>
-<w:styles xmlns:mc="http://schemas.openxmlformats.org/markup-compatibility/2006" xmlns:r="http://schemas.openxmlformats.org/officeDocument/2006/relationships" xmlns:w="http://schemas.openxmlformats.org/wordprocessingml/2006/main" xmlns:w14="http://schemas.microsoft.com/office/word/2010/wordml" xmlns:w15="http://schemas.microsoft.com/office/word/2012/wordml" xmlns:w16cid="http://schemas.microsoft.com/office/word/2016/wordml/cid" xmlns:w16se="http://schemas.microsoft.com/office/word/2015/wordml/symex" mc:Ignorable="w14 w15 w16se w16cid">
+<w:styles xmlns:mc="http://schemas.openxmlformats.org/markup-compatibility/2006" xmlns:r="http://schemas.openxmlformats.org/officeDocument/2006/relationships" xmlns:w="http://schemas.openxmlformats.org/wordprocessingml/2006/main" xmlns:w14="http://schemas.microsoft.com/office/word/2010/wordml" xmlns:w15="http://schemas.microsoft.com/office/word/2012/wordml" xmlns:w16cex="http://schemas.microsoft.com/office/word/2018/wordml/cex" xmlns:w16cid="http://schemas.microsoft.com/office/word/2016/wordml/cid" xmlns:w16="http://schemas.microsoft.com/office/word/2018/wordml" xmlns:w16sdtdh="http://schemas.microsoft.com/office/word/2020/wordml/sdtdatahash" xmlns:w16se="http://schemas.microsoft.com/office/word/2015/wordml/symex" mc:Ignorable="w14 w15 w16se w16cid w16 w16cex w16sdtdh">
   <w:docDefaults>
     <w:rPrDefault>
       <w:rPr>

</xml_diff>